<commit_message>
Hadas and Dvir Changes
1. fix typos
2. removal of array leftovers (None value) from server recieved points
3.  simple corest randomize output
4. removal of generating a randomize data of chunk size
5. added info to doc
6. added text parser
7. added alice book
</commit_message>
<xml_diff>
--- a/Part2.Stream/Documentation/General Description.docx
+++ b/Part2.Stream/Documentation/General Description.docx
@@ -1,6 +1,6 @@
 
 <file path=word/document.xml><?xml version="1.0" encoding="utf-8"?>
-<w:document xmlns:wpc="http://schemas.microsoft.com/office/word/2010/wordprocessingCanvas" xmlns:mc="http://schemas.openxmlformats.org/markup-compatibility/2006" xmlns:o="urn:schemas-microsoft-com:office:office" xmlns:r="http://schemas.openxmlformats.org/officeDocument/2006/relationships" xmlns:m="http://schemas.openxmlformats.org/officeDocument/2006/math" xmlns:v="urn:schemas-microsoft-com:vml" xmlns:wp14="http://schemas.microsoft.com/office/word/2010/wordprocessingDrawing" xmlns:wp="http://schemas.openxmlformats.org/drawingml/2006/wordprocessingDrawing" xmlns:w10="urn:schemas-microsoft-com:office:word" xmlns:w="http://schemas.openxmlformats.org/wordprocessingml/2006/main" xmlns:w14="http://schemas.microsoft.com/office/word/2010/wordml" xmlns:wpg="http://schemas.microsoft.com/office/word/2010/wordprocessingGroup" xmlns:wpi="http://schemas.microsoft.com/office/word/2010/wordprocessingInk" xmlns:wne="http://schemas.microsoft.com/office/word/2006/wordml" xmlns:wps="http://schemas.microsoft.com/office/word/2010/wordprocessingShape" mc:Ignorable="w14 wp14">
+<w:document xmlns:wpc="http://schemas.microsoft.com/office/word/2010/wordprocessingCanvas" xmlns:cx="http://schemas.microsoft.com/office/drawing/2014/chartex" xmlns:cx1="http://schemas.microsoft.com/office/drawing/2015/9/8/chartex" xmlns:mc="http://schemas.openxmlformats.org/markup-compatibility/2006" xmlns:o="urn:schemas-microsoft-com:office:office" xmlns:r="http://schemas.openxmlformats.org/officeDocument/2006/relationships" xmlns:m="http://schemas.openxmlformats.org/officeDocument/2006/math" xmlns:v="urn:schemas-microsoft-com:vml" xmlns:wp14="http://schemas.microsoft.com/office/word/2010/wordprocessingDrawing" xmlns:wp="http://schemas.openxmlformats.org/drawingml/2006/wordprocessingDrawing" xmlns:w10="urn:schemas-microsoft-com:office:word" xmlns:w="http://schemas.openxmlformats.org/wordprocessingml/2006/main" xmlns:w14="http://schemas.microsoft.com/office/word/2010/wordml" xmlns:w15="http://schemas.microsoft.com/office/word/2012/wordml" xmlns:w16se="http://schemas.microsoft.com/office/word/2015/wordml/symex" xmlns:wpg="http://schemas.microsoft.com/office/word/2010/wordprocessingGroup" xmlns:wpi="http://schemas.microsoft.com/office/word/2010/wordprocessingInk" xmlns:wne="http://schemas.microsoft.com/office/word/2006/wordml" xmlns:wps="http://schemas.microsoft.com/office/word/2010/wordprocessingShape" mc:Ignorable="w14 w15 w16se wp14">
   <w:body>
     <w:p>
       <w:pPr>
@@ -84,6 +84,8 @@
       <w:pPr>
         <w:bidi w:val="0"/>
       </w:pPr>
+      <w:bookmarkStart w:id="0" w:name="_GoBack"/>
+      <w:bookmarkEnd w:id="0"/>
     </w:p>
     <w:p>
       <w:pPr>
@@ -99,7 +101,7 @@
               <wp:anchor distT="0" distB="0" distL="114300" distR="114300" simplePos="0" relativeHeight="251668480" behindDoc="0" locked="0" layoutInCell="1" allowOverlap="1" wp14:anchorId="10BD4441" wp14:editId="47F03247">
                 <wp:simplePos x="0" y="0"/>
                 <wp:positionH relativeFrom="column">
-                  <wp:posOffset>3629025</wp:posOffset>
+                  <wp:posOffset>3668073</wp:posOffset>
                 </wp:positionH>
                 <wp:positionV relativeFrom="paragraph">
                   <wp:posOffset>133350</wp:posOffset>
@@ -147,59 +149,6 @@
                             <w:r>
                               <w:t>Worker1</w:t>
                             </w:r>
-                            <w:r>
-                              <w:rPr>
-                                <w:noProof/>
-                              </w:rPr>
-                              <w:drawing>
-                                <wp:inline distT="0" distB="0" distL="0" distR="0" wp14:anchorId="4A4F64F7" wp14:editId="62E12CB3">
-                                  <wp:extent cx="687705" cy="496997"/>
-                                  <wp:effectExtent l="0" t="0" r="0" b="0"/>
-                                  <wp:docPr id="9" name="Picture 9"/>
-                                  <wp:cNvGraphicFramePr>
-                                    <a:graphicFrameLocks xmlns:a="http://schemas.openxmlformats.org/drawingml/2006/main" noChangeAspect="1"/>
-                                  </wp:cNvGraphicFramePr>
-                                  <a:graphic xmlns:a="http://schemas.openxmlformats.org/drawingml/2006/main">
-                                    <a:graphicData uri="http://schemas.openxmlformats.org/drawingml/2006/picture">
-                                      <pic:pic xmlns:pic="http://schemas.openxmlformats.org/drawingml/2006/picture">
-                                        <pic:nvPicPr>
-                                          <pic:cNvPr id="0" name="Picture 1"/>
-                                          <pic:cNvPicPr>
-                                            <a:picLocks noChangeAspect="1" noChangeArrowheads="1"/>
-                                          </pic:cNvPicPr>
-                                        </pic:nvPicPr>
-                                        <pic:blipFill>
-                                          <a:blip r:embed="rId5">
-                                            <a:extLst>
-                                              <a:ext uri="{28A0092B-C50C-407E-A947-70E740481C1C}">
-                                                <a14:useLocalDpi xmlns:a14="http://schemas.microsoft.com/office/drawing/2010/main" val="0"/>
-                                              </a:ext>
-                                            </a:extLst>
-                                          </a:blip>
-                                          <a:srcRect/>
-                                          <a:stretch>
-                                            <a:fillRect/>
-                                          </a:stretch>
-                                        </pic:blipFill>
-                                        <pic:spPr bwMode="auto">
-                                          <a:xfrm>
-                                            <a:off x="0" y="0"/>
-                                            <a:ext cx="687705" cy="496997"/>
-                                          </a:xfrm>
-                                          <a:prstGeom prst="rect">
-                                            <a:avLst/>
-                                          </a:prstGeom>
-                                          <a:noFill/>
-                                          <a:ln>
-                                            <a:noFill/>
-                                          </a:ln>
-                                        </pic:spPr>
-                                      </pic:pic>
-                                    </a:graphicData>
-                                  </a:graphic>
-                                </wp:inline>
-                              </w:drawing>
-                            </w:r>
                           </w:p>
                         </w:txbxContent>
                       </wps:txbx>
@@ -220,7 +169,7 @@
           </mc:Choice>
           <mc:Fallback>
             <w:pict>
-              <v:oval id="Oval 8" o:spid="_x0000_s1026" style="position:absolute;margin-left:285.75pt;margin-top:10.5pt;width:99.75pt;height:38.25pt;z-index:251668480;visibility:visible;mso-wrap-style:square;mso-width-percent:0;mso-wrap-distance-left:9pt;mso-wrap-distance-top:0;mso-wrap-distance-right:9pt;mso-wrap-distance-bottom:0;mso-position-horizontal:absolute;mso-position-horizontal-relative:text;mso-position-vertical:absolute;mso-position-vertical-relative:text;mso-width-percent:0;mso-width-relative:margin;v-text-anchor:middle" o:gfxdata="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" fillcolor="#4f81bd [3204]" strokecolor="#243f60 [1604]" strokeweight="2pt">
+              <v:oval w14:anchorId="10BD4441" id="Oval 8" o:spid="_x0000_s1026" style="position:absolute;margin-left:288.8pt;margin-top:10.5pt;width:99.75pt;height:38.25pt;z-index:251668480;visibility:visible;mso-wrap-style:square;mso-width-percent:0;mso-wrap-distance-left:9pt;mso-wrap-distance-top:0;mso-wrap-distance-right:9pt;mso-wrap-distance-bottom:0;mso-position-horizontal:absolute;mso-position-horizontal-relative:text;mso-position-vertical:absolute;mso-position-vertical-relative:text;mso-width-percent:0;mso-width-relative:margin;v-text-anchor:middle" o:gfxdata="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" fillcolor="#4f81bd [3204]" strokecolor="#243f60 [1604]" strokeweight="2pt">
                 <v:textbox>
                   <w:txbxContent>
                     <w:p>
@@ -229,59 +178,6 @@
                       </w:pPr>
                       <w:r>
                         <w:t>Worker1</w:t>
-                      </w:r>
-                      <w:r>
-                        <w:rPr>
-                          <w:noProof/>
-                        </w:rPr>
-                        <w:drawing>
-                          <wp:inline distT="0" distB="0" distL="0" distR="0" wp14:anchorId="4A4F64F7" wp14:editId="62E12CB3">
-                            <wp:extent cx="687705" cy="496997"/>
-                            <wp:effectExtent l="0" t="0" r="0" b="0"/>
-                            <wp:docPr id="9" name="Picture 9"/>
-                            <wp:cNvGraphicFramePr>
-                              <a:graphicFrameLocks xmlns:a="http://schemas.openxmlformats.org/drawingml/2006/main" noChangeAspect="1"/>
-                            </wp:cNvGraphicFramePr>
-                            <a:graphic xmlns:a="http://schemas.openxmlformats.org/drawingml/2006/main">
-                              <a:graphicData uri="http://schemas.openxmlformats.org/drawingml/2006/picture">
-                                <pic:pic xmlns:pic="http://schemas.openxmlformats.org/drawingml/2006/picture">
-                                  <pic:nvPicPr>
-                                    <pic:cNvPr id="0" name="Picture 1"/>
-                                    <pic:cNvPicPr>
-                                      <a:picLocks noChangeAspect="1" noChangeArrowheads="1"/>
-                                    </pic:cNvPicPr>
-                                  </pic:nvPicPr>
-                                  <pic:blipFill>
-                                    <a:blip r:embed="rId5">
-                                      <a:extLst>
-                                        <a:ext uri="{28A0092B-C50C-407E-A947-70E740481C1C}">
-                                          <a14:useLocalDpi xmlns:a14="http://schemas.microsoft.com/office/drawing/2010/main" val="0"/>
-                                        </a:ext>
-                                      </a:extLst>
-                                    </a:blip>
-                                    <a:srcRect/>
-                                    <a:stretch>
-                                      <a:fillRect/>
-                                    </a:stretch>
-                                  </pic:blipFill>
-                                  <pic:spPr bwMode="auto">
-                                    <a:xfrm>
-                                      <a:off x="0" y="0"/>
-                                      <a:ext cx="687705" cy="496997"/>
-                                    </a:xfrm>
-                                    <a:prstGeom prst="rect">
-                                      <a:avLst/>
-                                    </a:prstGeom>
-                                    <a:noFill/>
-                                    <a:ln>
-                                      <a:noFill/>
-                                    </a:ln>
-                                  </pic:spPr>
-                                </pic:pic>
-                              </a:graphicData>
-                            </a:graphic>
-                          </wp:inline>
-                        </w:drawing>
                       </w:r>
                     </w:p>
                   </w:txbxContent>
@@ -359,7 +255,7 @@
           </mc:Choice>
           <mc:Fallback>
             <w:pict>
-              <v:shapetype id="_x0000_t32" coordsize="21600,21600" o:spt="32" o:oned="t" path="m,l21600,21600e" filled="f">
+              <v:shapetype w14:anchorId="4F802FB0" id="_x0000_t32" coordsize="21600,21600" o:spt="32" o:oned="t" path="m,l21600,21600e" filled="f">
                 <v:path arrowok="t" fillok="f" o:connecttype="none"/>
                 <o:lock v:ext="edit" shapetype="t"/>
               </v:shapetype>
@@ -445,7 +341,7 @@
           </mc:Choice>
           <mc:Fallback>
             <w:pict>
-              <v:rect id="Rectangle 6" o:spid="_x0000_s1027" style="position:absolute;margin-left:11.25pt;margin-top:23.35pt;width:87.75pt;height:63pt;z-index:251666432;visibility:visible;mso-wrap-style:square;mso-wrap-distance-left:9pt;mso-wrap-distance-top:0;mso-wrap-distance-right:9pt;mso-wrap-distance-bottom:0;mso-position-horizontal:absolute;mso-position-horizontal-relative:text;mso-position-vertical:absolute;mso-position-vertical-relative:text;v-text-anchor:middle" o:gfxdata="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" fillcolor="#4f81bd [3204]" strokecolor="#243f60 [1604]" strokeweight="2pt">
+              <v:rect w14:anchorId="454410BC" id="Rectangle 6" o:spid="_x0000_s1027" style="position:absolute;margin-left:11.25pt;margin-top:23.35pt;width:87.75pt;height:63pt;z-index:251666432;visibility:visible;mso-wrap-style:square;mso-wrap-distance-left:9pt;mso-wrap-distance-top:0;mso-wrap-distance-right:9pt;mso-wrap-distance-bottom:0;mso-position-horizontal:absolute;mso-position-horizontal-relative:text;mso-position-vertical:absolute;mso-position-vertical-relative:text;v-text-anchor:middle" o:gfxdata="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" fillcolor="#4f81bd [3204]" strokecolor="#243f60 [1604]" strokeweight="2pt">
                 <v:textbox>
                   <w:txbxContent>
                     <w:p>
@@ -538,7 +434,7 @@
           </mc:Choice>
           <mc:Fallback>
             <w:pict>
-              <v:rect id="Rectangle 1" o:spid="_x0000_s1028" style="position:absolute;margin-left:175.5pt;margin-top:23.35pt;width:87.75pt;height:63pt;z-index:251659264;visibility:visible;mso-wrap-style:square;mso-wrap-distance-left:9pt;mso-wrap-distance-top:0;mso-wrap-distance-right:9pt;mso-wrap-distance-bottom:0;mso-position-horizontal:absolute;mso-position-horizontal-relative:text;mso-position-vertical:absolute;mso-position-vertical-relative:text;v-text-anchor:middle" o:gfxdata="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" fillcolor="#4f81bd [3204]" strokecolor="#243f60 [1604]" strokeweight="2pt">
+              <v:rect w14:anchorId="24DB2ED5" id="Rectangle 1" o:spid="_x0000_s1028" style="position:absolute;margin-left:175.5pt;margin-top:23.35pt;width:87.75pt;height:63pt;z-index:251659264;visibility:visible;mso-wrap-style:square;mso-wrap-distance-left:9pt;mso-wrap-distance-top:0;mso-wrap-distance-right:9pt;mso-wrap-distance-bottom:0;mso-position-horizontal:absolute;mso-position-horizontal-relative:text;mso-position-vertical:absolute;mso-position-vertical-relative:text;v-text-anchor:middle" o:gfxdata="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" fillcolor="#4f81bd [3204]" strokecolor="#243f60 [1604]" strokeweight="2pt">
                 <v:textbox>
                   <w:txbxContent>
                     <w:p>
@@ -568,7 +464,103 @@
         <mc:AlternateContent>
           <mc:Choice Requires="wps">
             <w:drawing>
-              <wp:anchor distT="0" distB="0" distL="114300" distR="114300" simplePos="0" relativeHeight="251683840" behindDoc="0" locked="0" layoutInCell="1" allowOverlap="1">
+              <wp:anchor distT="0" distB="0" distL="114300" distR="114300" simplePos="0" relativeHeight="251566080" behindDoc="0" locked="0" layoutInCell="1" allowOverlap="1" wp14:anchorId="32F5AD35" wp14:editId="1602A00D">
+                <wp:simplePos x="0" y="0"/>
+                <wp:positionH relativeFrom="column">
+                  <wp:posOffset>3668073</wp:posOffset>
+                </wp:positionH>
+                <wp:positionV relativeFrom="paragraph">
+                  <wp:posOffset>59055</wp:posOffset>
+                </wp:positionV>
+                <wp:extent cx="1266825" cy="485775"/>
+                <wp:effectExtent l="0" t="0" r="28575" b="28575"/>
+                <wp:wrapNone/>
+                <wp:docPr id="2" name="Oval 2"/>
+                <wp:cNvGraphicFramePr/>
+                <a:graphic xmlns:a="http://schemas.openxmlformats.org/drawingml/2006/main">
+                  <a:graphicData uri="http://schemas.microsoft.com/office/word/2010/wordprocessingShape">
+                    <wps:wsp>
+                      <wps:cNvSpPr/>
+                      <wps:spPr>
+                        <a:xfrm>
+                          <a:off x="0" y="0"/>
+                          <a:ext cx="1266825" cy="485775"/>
+                        </a:xfrm>
+                        <a:prstGeom prst="ellipse">
+                          <a:avLst/>
+                        </a:prstGeom>
+                      </wps:spPr>
+                      <wps:style>
+                        <a:lnRef idx="2">
+                          <a:schemeClr val="accent1">
+                            <a:shade val="50000"/>
+                          </a:schemeClr>
+                        </a:lnRef>
+                        <a:fillRef idx="1">
+                          <a:schemeClr val="accent1"/>
+                        </a:fillRef>
+                        <a:effectRef idx="0">
+                          <a:schemeClr val="accent1"/>
+                        </a:effectRef>
+                        <a:fontRef idx="minor">
+                          <a:schemeClr val="lt1"/>
+                        </a:fontRef>
+                      </wps:style>
+                      <wps:txbx>
+                        <w:txbxContent>
+                          <w:p>
+                            <w:pPr>
+                              <w:jc w:val="center"/>
+                            </w:pPr>
+                            <w:r>
+                              <w:t>Worker2</w:t>
+                            </w:r>
+                          </w:p>
+                        </w:txbxContent>
+                      </wps:txbx>
+                      <wps:bodyPr rot="0" spcFirstLastPara="0" vertOverflow="overflow" horzOverflow="overflow" vert="horz" wrap="square" lIns="91440" tIns="45720" rIns="91440" bIns="45720" numCol="1" spcCol="0" rtlCol="0" fromWordArt="0" anchor="ctr" anchorCtr="0" forceAA="0" compatLnSpc="1">
+                        <a:prstTxWarp prst="textNoShape">
+                          <a:avLst/>
+                        </a:prstTxWarp>
+                        <a:noAutofit/>
+                      </wps:bodyPr>
+                    </wps:wsp>
+                  </a:graphicData>
+                </a:graphic>
+                <wp14:sizeRelH relativeFrom="margin">
+                  <wp14:pctWidth>0</wp14:pctWidth>
+                </wp14:sizeRelH>
+              </wp:anchor>
+            </w:drawing>
+          </mc:Choice>
+          <mc:Fallback>
+            <w:pict>
+              <v:oval w14:anchorId="32F5AD35" id="Oval 2" o:spid="_x0000_s1029" style="position:absolute;margin-left:288.8pt;margin-top:4.65pt;width:99.75pt;height:38.25pt;z-index:251566080;visibility:visible;mso-wrap-style:square;mso-width-percent:0;mso-wrap-distance-left:9pt;mso-wrap-distance-top:0;mso-wrap-distance-right:9pt;mso-wrap-distance-bottom:0;mso-position-horizontal:absolute;mso-position-horizontal-relative:text;mso-position-vertical:absolute;mso-position-vertical-relative:text;mso-width-percent:0;mso-width-relative:margin;v-text-anchor:middle" o:gfxdata="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" fillcolor="#4f81bd [3204]" strokecolor="#243f60 [1604]" strokeweight="2pt">
+                <v:textbox>
+                  <w:txbxContent>
+                    <w:p>
+                      <w:pPr>
+                        <w:jc w:val="center"/>
+                      </w:pPr>
+                      <w:r>
+                        <w:t>Worker2</w:t>
+                      </w:r>
+                    </w:p>
+                  </w:txbxContent>
+                </v:textbox>
+              </v:oval>
+            </w:pict>
+          </mc:Fallback>
+        </mc:AlternateContent>
+      </w:r>
+      <w:r>
+        <w:rPr>
+          <w:noProof/>
+        </w:rPr>
+        <mc:AlternateContent>
+          <mc:Choice Requires="wps">
+            <w:drawing>
+              <wp:anchor distT="0" distB="0" distL="114300" distR="114300" simplePos="0" relativeHeight="251582464" behindDoc="0" locked="0" layoutInCell="1" allowOverlap="1">
                 <wp:simplePos x="0" y="0"/>
                 <wp:positionH relativeFrom="column">
                   <wp:posOffset>3371850</wp:posOffset>
@@ -616,6 +608,9 @@
                     </wps:wsp>
                   </a:graphicData>
                 </a:graphic>
+                <wp14:sizeRelH relativeFrom="margin">
+                  <wp14:pctWidth>0</wp14:pctWidth>
+                </wp14:sizeRelH>
                 <wp14:sizeRelV relativeFrom="margin">
                   <wp14:pctHeight>0</wp14:pctHeight>
                 </wp14:sizeRelV>
@@ -624,13 +619,18 @@
           </mc:Choice>
           <mc:Fallback>
             <w:pict>
-              <v:shape id="Straight Arrow Connector 23" o:spid="_x0000_s1026" type="#_x0000_t32" style="position:absolute;margin-left:265.5pt;margin-top:24.15pt;width:20.25pt;height:0;z-index:251683840;visibility:visible;mso-wrap-style:square;mso-height-percent:0;mso-wrap-distance-left:9pt;mso-wrap-distance-top:0;mso-wrap-distance-right:9pt;mso-wrap-distance-bottom:0;mso-position-horizontal:absolute;mso-position-horizontal-relative:text;mso-position-vertical:absolute;mso-position-vertical-relative:text;mso-height-percent:0;mso-height-relative:margin" o:gfxdata="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" strokecolor="#4579b8 [3044]">
+              <v:shape w14:anchorId="5C4269DC" id="Straight Arrow Connector 23" o:spid="_x0000_s1026" type="#_x0000_t32" style="position:absolute;margin-left:265.5pt;margin-top:24.15pt;width:20.25pt;height:0;z-index:251582464;visibility:visible;mso-wrap-style:square;mso-width-percent:0;mso-height-percent:0;mso-wrap-distance-left:9pt;mso-wrap-distance-top:0;mso-wrap-distance-right:9pt;mso-wrap-distance-bottom:0;mso-position-horizontal:absolute;mso-position-horizontal-relative:text;mso-position-vertical:absolute;mso-position-vertical-relative:text;mso-width-percent:0;mso-height-percent:0;mso-width-relative:margin;mso-height-relative:margin" o:gfxdata="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" strokecolor="#4579b8 [3044]">
                 <v:stroke startarrow="open" endarrow="open"/>
               </v:shape>
             </w:pict>
           </mc:Fallback>
         </mc:AlternateContent>
       </w:r>
+    </w:p>
+    <w:p>
+      <w:pPr>
+        <w:bidi w:val="0"/>
+      </w:pPr>
       <w:r>
         <w:rPr>
           <w:noProof/>
@@ -638,214 +638,7 @@
         <mc:AlternateContent>
           <mc:Choice Requires="wps">
             <w:drawing>
-              <wp:anchor distT="0" distB="0" distL="114300" distR="114300" simplePos="0" relativeHeight="251660288" behindDoc="0" locked="0" layoutInCell="1" allowOverlap="1" wp14:anchorId="32F5AD35" wp14:editId="1602A00D">
-                <wp:simplePos x="0" y="0"/>
-                <wp:positionH relativeFrom="column">
-                  <wp:posOffset>3629025</wp:posOffset>
-                </wp:positionH>
-                <wp:positionV relativeFrom="paragraph">
-                  <wp:posOffset>59055</wp:posOffset>
-                </wp:positionV>
-                <wp:extent cx="1266825" cy="485775"/>
-                <wp:effectExtent l="0" t="0" r="28575" b="28575"/>
-                <wp:wrapNone/>
-                <wp:docPr id="2" name="Oval 2"/>
-                <wp:cNvGraphicFramePr/>
-                <a:graphic xmlns:a="http://schemas.openxmlformats.org/drawingml/2006/main">
-                  <a:graphicData uri="http://schemas.microsoft.com/office/word/2010/wordprocessingShape">
-                    <wps:wsp>
-                      <wps:cNvSpPr/>
-                      <wps:spPr>
-                        <a:xfrm>
-                          <a:off x="0" y="0"/>
-                          <a:ext cx="1266825" cy="485775"/>
-                        </a:xfrm>
-                        <a:prstGeom prst="ellipse">
-                          <a:avLst/>
-                        </a:prstGeom>
-                      </wps:spPr>
-                      <wps:style>
-                        <a:lnRef idx="2">
-                          <a:schemeClr val="accent1">
-                            <a:shade val="50000"/>
-                          </a:schemeClr>
-                        </a:lnRef>
-                        <a:fillRef idx="1">
-                          <a:schemeClr val="accent1"/>
-                        </a:fillRef>
-                        <a:effectRef idx="0">
-                          <a:schemeClr val="accent1"/>
-                        </a:effectRef>
-                        <a:fontRef idx="minor">
-                          <a:schemeClr val="lt1"/>
-                        </a:fontRef>
-                      </wps:style>
-                      <wps:txbx>
-                        <w:txbxContent>
-                          <w:p>
-                            <w:pPr>
-                              <w:jc w:val="center"/>
-                            </w:pPr>
-                            <w:r>
-                              <w:t>Worker2</w:t>
-                            </w:r>
-                            <w:r>
-                              <w:rPr>
-                                <w:noProof/>
-                              </w:rPr>
-                              <w:drawing>
-                                <wp:inline distT="0" distB="0" distL="0" distR="0" wp14:anchorId="4ED0E1B9" wp14:editId="3E705810">
-                                  <wp:extent cx="687705" cy="496997"/>
-                                  <wp:effectExtent l="0" t="0" r="0" b="0"/>
-                                  <wp:docPr id="7" name="Picture 7"/>
-                                  <wp:cNvGraphicFramePr>
-                                    <a:graphicFrameLocks xmlns:a="http://schemas.openxmlformats.org/drawingml/2006/main" noChangeAspect="1"/>
-                                  </wp:cNvGraphicFramePr>
-                                  <a:graphic xmlns:a="http://schemas.openxmlformats.org/drawingml/2006/main">
-                                    <a:graphicData uri="http://schemas.openxmlformats.org/drawingml/2006/picture">
-                                      <pic:pic xmlns:pic="http://schemas.openxmlformats.org/drawingml/2006/picture">
-                                        <pic:nvPicPr>
-                                          <pic:cNvPr id="0" name="Picture 1"/>
-                                          <pic:cNvPicPr>
-                                            <a:picLocks noChangeAspect="1" noChangeArrowheads="1"/>
-                                          </pic:cNvPicPr>
-                                        </pic:nvPicPr>
-                                        <pic:blipFill>
-                                          <a:blip r:embed="rId5">
-                                            <a:extLst>
-                                              <a:ext uri="{28A0092B-C50C-407E-A947-70E740481C1C}">
-                                                <a14:useLocalDpi xmlns:a14="http://schemas.microsoft.com/office/drawing/2010/main" val="0"/>
-                                              </a:ext>
-                                            </a:extLst>
-                                          </a:blip>
-                                          <a:srcRect/>
-                                          <a:stretch>
-                                            <a:fillRect/>
-                                          </a:stretch>
-                                        </pic:blipFill>
-                                        <pic:spPr bwMode="auto">
-                                          <a:xfrm>
-                                            <a:off x="0" y="0"/>
-                                            <a:ext cx="687705" cy="496997"/>
-                                          </a:xfrm>
-                                          <a:prstGeom prst="rect">
-                                            <a:avLst/>
-                                          </a:prstGeom>
-                                          <a:noFill/>
-                                          <a:ln>
-                                            <a:noFill/>
-                                          </a:ln>
-                                        </pic:spPr>
-                                      </pic:pic>
-                                    </a:graphicData>
-                                  </a:graphic>
-                                </wp:inline>
-                              </w:drawing>
-                            </w:r>
-                          </w:p>
-                        </w:txbxContent>
-                      </wps:txbx>
-                      <wps:bodyPr rot="0" spcFirstLastPara="0" vertOverflow="overflow" horzOverflow="overflow" vert="horz" wrap="square" lIns="91440" tIns="45720" rIns="91440" bIns="45720" numCol="1" spcCol="0" rtlCol="0" fromWordArt="0" anchor="ctr" anchorCtr="0" forceAA="0" compatLnSpc="1">
-                        <a:prstTxWarp prst="textNoShape">
-                          <a:avLst/>
-                        </a:prstTxWarp>
-                        <a:noAutofit/>
-                      </wps:bodyPr>
-                    </wps:wsp>
-                  </a:graphicData>
-                </a:graphic>
-                <wp14:sizeRelH relativeFrom="margin">
-                  <wp14:pctWidth>0</wp14:pctWidth>
-                </wp14:sizeRelH>
-              </wp:anchor>
-            </w:drawing>
-          </mc:Choice>
-          <mc:Fallback>
-            <w:pict>
-              <v:oval id="Oval 2" o:spid="_x0000_s1029" style="position:absolute;margin-left:285.75pt;margin-top:4.65pt;width:99.75pt;height:38.25pt;z-index:251660288;visibility:visible;mso-wrap-style:square;mso-width-percent:0;mso-wrap-distance-left:9pt;mso-wrap-distance-top:0;mso-wrap-distance-right:9pt;mso-wrap-distance-bottom:0;mso-position-horizontal:absolute;mso-position-horizontal-relative:text;mso-position-vertical:absolute;mso-position-vertical-relative:text;mso-width-percent:0;mso-width-relative:margin;v-text-anchor:middle" o:gfxdata="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" fillcolor="#4f81bd [3204]" strokecolor="#243f60 [1604]" strokeweight="2pt">
-                <v:textbox>
-                  <w:txbxContent>
-                    <w:p>
-                      <w:pPr>
-                        <w:jc w:val="center"/>
-                      </w:pPr>
-                      <w:r>
-                        <w:t>Worker2</w:t>
-                      </w:r>
-                      <w:r>
-                        <w:rPr>
-                          <w:noProof/>
-                        </w:rPr>
-                        <w:drawing>
-                          <wp:inline distT="0" distB="0" distL="0" distR="0" wp14:anchorId="4ED0E1B9" wp14:editId="3E705810">
-                            <wp:extent cx="687705" cy="496997"/>
-                            <wp:effectExtent l="0" t="0" r="0" b="0"/>
-                            <wp:docPr id="7" name="Picture 7"/>
-                            <wp:cNvGraphicFramePr>
-                              <a:graphicFrameLocks xmlns:a="http://schemas.openxmlformats.org/drawingml/2006/main" noChangeAspect="1"/>
-                            </wp:cNvGraphicFramePr>
-                            <a:graphic xmlns:a="http://schemas.openxmlformats.org/drawingml/2006/main">
-                              <a:graphicData uri="http://schemas.openxmlformats.org/drawingml/2006/picture">
-                                <pic:pic xmlns:pic="http://schemas.openxmlformats.org/drawingml/2006/picture">
-                                  <pic:nvPicPr>
-                                    <pic:cNvPr id="0" name="Picture 1"/>
-                                    <pic:cNvPicPr>
-                                      <a:picLocks noChangeAspect="1" noChangeArrowheads="1"/>
-                                    </pic:cNvPicPr>
-                                  </pic:nvPicPr>
-                                  <pic:blipFill>
-                                    <a:blip r:embed="rId5">
-                                      <a:extLst>
-                                        <a:ext uri="{28A0092B-C50C-407E-A947-70E740481C1C}">
-                                          <a14:useLocalDpi xmlns:a14="http://schemas.microsoft.com/office/drawing/2010/main" val="0"/>
-                                        </a:ext>
-                                      </a:extLst>
-                                    </a:blip>
-                                    <a:srcRect/>
-                                    <a:stretch>
-                                      <a:fillRect/>
-                                    </a:stretch>
-                                  </pic:blipFill>
-                                  <pic:spPr bwMode="auto">
-                                    <a:xfrm>
-                                      <a:off x="0" y="0"/>
-                                      <a:ext cx="687705" cy="496997"/>
-                                    </a:xfrm>
-                                    <a:prstGeom prst="rect">
-                                      <a:avLst/>
-                                    </a:prstGeom>
-                                    <a:noFill/>
-                                    <a:ln>
-                                      <a:noFill/>
-                                    </a:ln>
-                                  </pic:spPr>
-                                </pic:pic>
-                              </a:graphicData>
-                            </a:graphic>
-                          </wp:inline>
-                        </w:drawing>
-                      </w:r>
-                    </w:p>
-                  </w:txbxContent>
-                </v:textbox>
-              </v:oval>
-            </w:pict>
-          </mc:Fallback>
-        </mc:AlternateContent>
-      </w:r>
-    </w:p>
-    <w:p>
-      <w:pPr>
-        <w:bidi w:val="0"/>
-      </w:pPr>
-      <w:r>
-        <w:rPr>
-          <w:noProof/>
-        </w:rPr>
-        <mc:AlternateContent>
-          <mc:Choice Requires="wps">
-            <w:drawing>
-              <wp:anchor distT="0" distB="0" distL="114300" distR="114300" simplePos="0" relativeHeight="251682816" behindDoc="0" locked="0" layoutInCell="1" allowOverlap="1">
+              <wp:anchor distT="0" distB="0" distL="114300" distR="114300" simplePos="0" relativeHeight="251579392" behindDoc="0" locked="0" layoutInCell="1" allowOverlap="1">
                 <wp:simplePos x="0" y="0"/>
                 <wp:positionH relativeFrom="column">
                   <wp:posOffset>3343275</wp:posOffset>
@@ -898,7 +691,7 @@
           </mc:Choice>
           <mc:Fallback>
             <w:pict>
-              <v:shape id="Straight Arrow Connector 22" o:spid="_x0000_s1026" type="#_x0000_t32" style="position:absolute;margin-left:263.25pt;margin-top:4.7pt;width:22.5pt;height:85.5pt;z-index:251682816;visibility:visible;mso-wrap-style:square;mso-wrap-distance-left:9pt;mso-wrap-distance-top:0;mso-wrap-distance-right:9pt;mso-wrap-distance-bottom:0;mso-position-horizontal:absolute;mso-position-horizontal-relative:text;mso-position-vertical:absolute;mso-position-vertical-relative:text" o:gfxdata="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" strokecolor="#4579b8 [3044]">
+              <v:shape w14:anchorId="75AFDF82" id="Straight Arrow Connector 22" o:spid="_x0000_s1026" type="#_x0000_t32" style="position:absolute;margin-left:263.25pt;margin-top:4.7pt;width:22.5pt;height:85.5pt;z-index:251579392;visibility:visible;mso-wrap-style:square;mso-wrap-distance-left:9pt;mso-wrap-distance-top:0;mso-wrap-distance-right:9pt;mso-wrap-distance-bottom:0;mso-position-horizontal:absolute;mso-position-horizontal-relative:text;mso-position-vertical:absolute;mso-position-vertical-relative:text" o:gfxdata="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" strokecolor="#4579b8 [3044]">
                 <v:stroke startarrow="open" endarrow="open"/>
               </v:shape>
             </w:pict>
@@ -912,7 +705,7 @@
         <mc:AlternateContent>
           <mc:Choice Requires="wps">
             <w:drawing>
-              <wp:anchor distT="0" distB="0" distL="114300" distR="114300" simplePos="0" relativeHeight="251680768" behindDoc="0" locked="0" layoutInCell="1" allowOverlap="1">
+              <wp:anchor distT="0" distB="0" distL="114300" distR="114300" simplePos="0" relativeHeight="251577344" behindDoc="0" locked="0" layoutInCell="1" allowOverlap="1">
                 <wp:simplePos x="0" y="0"/>
                 <wp:positionH relativeFrom="column">
                   <wp:posOffset>1257300</wp:posOffset>
@@ -965,7 +758,7 @@
           </mc:Choice>
           <mc:Fallback>
             <w:pict>
-              <v:shape id="Straight Arrow Connector 20" o:spid="_x0000_s1026" type="#_x0000_t32" style="position:absolute;margin-left:99pt;margin-top:4.7pt;width:76.5pt;height:0;flip:x;z-index:251680768;visibility:visible;mso-wrap-style:square;mso-wrap-distance-left:9pt;mso-wrap-distance-top:0;mso-wrap-distance-right:9pt;mso-wrap-distance-bottom:0;mso-position-horizontal:absolute;mso-position-horizontal-relative:text;mso-position-vertical:absolute;mso-position-vertical-relative:text" o:gfxdata="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" strokecolor="#4579b8 [3044]">
+              <v:shape w14:anchorId="471124E9" id="Straight Arrow Connector 20" o:spid="_x0000_s1026" type="#_x0000_t32" style="position:absolute;margin-left:99pt;margin-top:4.7pt;width:76.5pt;height:0;flip:x;z-index:251577344;visibility:visible;mso-wrap-style:square;mso-wrap-distance-left:9pt;mso-wrap-distance-top:0;mso-wrap-distance-right:9pt;mso-wrap-distance-bottom:0;mso-position-horizontal:absolute;mso-position-horizontal-relative:text;mso-position-vertical:absolute;mso-position-vertical-relative:text" o:gfxdata="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" strokecolor="#4579b8 [3044]">
                 <v:stroke startarrow="open" endarrow="open"/>
               </v:shape>
             </w:pict>
@@ -984,7 +777,143 @@
         <mc:AlternateContent>
           <mc:Choice Requires="wps">
             <w:drawing>
-              <wp:anchor distT="0" distB="0" distL="114300" distR="114300" simplePos="0" relativeHeight="251679744" behindDoc="0" locked="0" layoutInCell="1" allowOverlap="1">
+              <wp:anchor distT="0" distB="0" distL="114300" distR="114300" simplePos="0" relativeHeight="251639808" behindDoc="0" locked="0" layoutInCell="1" allowOverlap="1">
+                <wp:simplePos x="0" y="0"/>
+                <wp:positionH relativeFrom="column">
+                  <wp:posOffset>4176395</wp:posOffset>
+                </wp:positionH>
+                <wp:positionV relativeFrom="paragraph">
+                  <wp:posOffset>32385</wp:posOffset>
+                </wp:positionV>
+                <wp:extent cx="100965" cy="92710"/>
+                <wp:effectExtent l="0" t="0" r="13335" b="21590"/>
+                <wp:wrapNone/>
+                <wp:docPr id="3" name="Oval 3"/>
+                <wp:cNvGraphicFramePr/>
+                <a:graphic xmlns:a="http://schemas.openxmlformats.org/drawingml/2006/main">
+                  <a:graphicData uri="http://schemas.microsoft.com/office/word/2010/wordprocessingShape">
+                    <wps:wsp>
+                      <wps:cNvSpPr/>
+                      <wps:spPr>
+                        <a:xfrm>
+                          <a:off x="0" y="0"/>
+                          <a:ext cx="100965" cy="92710"/>
+                        </a:xfrm>
+                        <a:prstGeom prst="ellipse">
+                          <a:avLst/>
+                        </a:prstGeom>
+                      </wps:spPr>
+                      <wps:style>
+                        <a:lnRef idx="2">
+                          <a:schemeClr val="accent1">
+                            <a:shade val="50000"/>
+                          </a:schemeClr>
+                        </a:lnRef>
+                        <a:fillRef idx="1">
+                          <a:schemeClr val="accent1"/>
+                        </a:fillRef>
+                        <a:effectRef idx="0">
+                          <a:schemeClr val="accent1"/>
+                        </a:effectRef>
+                        <a:fontRef idx="minor">
+                          <a:schemeClr val="lt1"/>
+                        </a:fontRef>
+                      </wps:style>
+                      <wps:bodyPr rot="0" spcFirstLastPara="0" vertOverflow="overflow" horzOverflow="overflow" vert="horz" wrap="square" lIns="91440" tIns="45720" rIns="91440" bIns="45720" numCol="1" spcCol="0" rtlCol="0" fromWordArt="0" anchor="ctr" anchorCtr="0" forceAA="0" compatLnSpc="1">
+                        <a:prstTxWarp prst="textNoShape">
+                          <a:avLst/>
+                        </a:prstTxWarp>
+                        <a:noAutofit/>
+                      </wps:bodyPr>
+                    </wps:wsp>
+                  </a:graphicData>
+                </a:graphic>
+              </wp:anchor>
+            </w:drawing>
+          </mc:Choice>
+          <mc:Fallback>
+            <w:pict>
+              <v:oval w14:anchorId="7C5412A2" id="Oval 3" o:spid="_x0000_s1026" style="position:absolute;margin-left:328.85pt;margin-top:2.55pt;width:7.95pt;height:7.3pt;z-index:251639808;visibility:visible;mso-wrap-style:square;mso-wrap-distance-left:9pt;mso-wrap-distance-top:0;mso-wrap-distance-right:9pt;mso-wrap-distance-bottom:0;mso-position-horizontal:absolute;mso-position-horizontal-relative:text;mso-position-vertical:absolute;mso-position-vertical-relative:text;v-text-anchor:middle" o:gfxdata="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" fillcolor="#4f81bd [3204]" strokecolor="#243f60 [1604]" strokeweight="2pt"/>
+            </w:pict>
+          </mc:Fallback>
+        </mc:AlternateContent>
+      </w:r>
+      <w:r>
+        <w:rPr>
+          <w:noProof/>
+        </w:rPr>
+        <mc:AlternateContent>
+          <mc:Choice Requires="wps">
+            <w:drawing>
+              <wp:anchor distT="0" distB="0" distL="114300" distR="114300" simplePos="0" relativeHeight="251697152" behindDoc="0" locked="0" layoutInCell="1" allowOverlap="1" wp14:anchorId="4F702B37" wp14:editId="1D36C894">
+                <wp:simplePos x="0" y="0"/>
+                <wp:positionH relativeFrom="column">
+                  <wp:posOffset>4177139</wp:posOffset>
+                </wp:positionH>
+                <wp:positionV relativeFrom="paragraph">
+                  <wp:posOffset>243205</wp:posOffset>
+                </wp:positionV>
+                <wp:extent cx="100977" cy="93264"/>
+                <wp:effectExtent l="0" t="0" r="13335" b="21590"/>
+                <wp:wrapNone/>
+                <wp:docPr id="4" name="Oval 4"/>
+                <wp:cNvGraphicFramePr/>
+                <a:graphic xmlns:a="http://schemas.openxmlformats.org/drawingml/2006/main">
+                  <a:graphicData uri="http://schemas.microsoft.com/office/word/2010/wordprocessingShape">
+                    <wps:wsp>
+                      <wps:cNvSpPr/>
+                      <wps:spPr>
+                        <a:xfrm>
+                          <a:off x="0" y="0"/>
+                          <a:ext cx="100977" cy="93264"/>
+                        </a:xfrm>
+                        <a:prstGeom prst="ellipse">
+                          <a:avLst/>
+                        </a:prstGeom>
+                      </wps:spPr>
+                      <wps:style>
+                        <a:lnRef idx="2">
+                          <a:schemeClr val="accent1">
+                            <a:shade val="50000"/>
+                          </a:schemeClr>
+                        </a:lnRef>
+                        <a:fillRef idx="1">
+                          <a:schemeClr val="accent1"/>
+                        </a:fillRef>
+                        <a:effectRef idx="0">
+                          <a:schemeClr val="accent1"/>
+                        </a:effectRef>
+                        <a:fontRef idx="minor">
+                          <a:schemeClr val="lt1"/>
+                        </a:fontRef>
+                      </wps:style>
+                      <wps:bodyPr rot="0" spcFirstLastPara="0" vertOverflow="overflow" horzOverflow="overflow" vert="horz" wrap="square" lIns="91440" tIns="45720" rIns="91440" bIns="45720" numCol="1" spcCol="0" rtlCol="0" fromWordArt="0" anchor="ctr" anchorCtr="0" forceAA="0" compatLnSpc="1">
+                        <a:prstTxWarp prst="textNoShape">
+                          <a:avLst/>
+                        </a:prstTxWarp>
+                        <a:noAutofit/>
+                      </wps:bodyPr>
+                    </wps:wsp>
+                  </a:graphicData>
+                </a:graphic>
+              </wp:anchor>
+            </w:drawing>
+          </mc:Choice>
+          <mc:Fallback>
+            <w:pict>
+              <v:oval w14:anchorId="7FF90EC3" id="Oval 4" o:spid="_x0000_s1026" style="position:absolute;margin-left:328.9pt;margin-top:19.15pt;width:7.95pt;height:7.35pt;z-index:251697152;visibility:visible;mso-wrap-style:square;mso-wrap-distance-left:9pt;mso-wrap-distance-top:0;mso-wrap-distance-right:9pt;mso-wrap-distance-bottom:0;mso-position-horizontal:absolute;mso-position-horizontal-relative:text;mso-position-vertical:absolute;mso-position-vertical-relative:text;v-text-anchor:middle" o:gfxdata="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" fillcolor="#4f81bd [3204]" strokecolor="#243f60 [1604]" strokeweight="2pt"/>
+            </w:pict>
+          </mc:Fallback>
+        </mc:AlternateContent>
+      </w:r>
+      <w:r>
+        <w:rPr>
+          <w:noProof/>
+        </w:rPr>
+        <mc:AlternateContent>
+          <mc:Choice Requires="wps">
+            <w:drawing>
+              <wp:anchor distT="0" distB="0" distL="114300" distR="114300" simplePos="0" relativeHeight="251575296" behindDoc="0" locked="0" layoutInCell="1" allowOverlap="1">
                 <wp:simplePos x="0" y="0"/>
                 <wp:positionH relativeFrom="column">
                   <wp:posOffset>2762250</wp:posOffset>
@@ -1037,13 +966,18 @@
           </mc:Choice>
           <mc:Fallback>
             <w:pict>
-              <v:shape id="Straight Arrow Connector 19" o:spid="_x0000_s1026" type="#_x0000_t32" style="position:absolute;margin-left:217.5pt;margin-top:10pt;width:0;height:24.75pt;z-index:251679744;visibility:visible;mso-wrap-style:square;mso-wrap-distance-left:9pt;mso-wrap-distance-top:0;mso-wrap-distance-right:9pt;mso-wrap-distance-bottom:0;mso-position-horizontal:absolute;mso-position-horizontal-relative:text;mso-position-vertical:absolute;mso-position-vertical-relative:text" o:gfxdata="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" strokecolor="#4579b8 [3044]">
+              <v:shape w14:anchorId="6F19C47B" id="Straight Arrow Connector 19" o:spid="_x0000_s1026" type="#_x0000_t32" style="position:absolute;margin-left:217.5pt;margin-top:10pt;width:0;height:24.75pt;z-index:251575296;visibility:visible;mso-wrap-style:square;mso-wrap-distance-left:9pt;mso-wrap-distance-top:0;mso-wrap-distance-right:9pt;mso-wrap-distance-bottom:0;mso-position-horizontal:absolute;mso-position-horizontal-relative:text;mso-position-vertical:absolute;mso-position-vertical-relative:text" o:gfxdata="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" strokecolor="#4579b8 [3044]">
                 <v:stroke startarrow="open" endarrow="open"/>
               </v:shape>
             </w:pict>
           </mc:Fallback>
         </mc:AlternateContent>
       </w:r>
+    </w:p>
+    <w:p>
+      <w:pPr>
+        <w:bidi w:val="0"/>
+      </w:pPr>
       <w:r>
         <w:rPr>
           <w:noProof/>
@@ -1051,13 +985,13 @@
         <mc:AlternateContent>
           <mc:Choice Requires="wps">
             <w:drawing>
-              <wp:anchor distT="0" distB="0" distL="114300" distR="114300" simplePos="0" relativeHeight="251670528" behindDoc="0" locked="0" layoutInCell="1" allowOverlap="1" wp14:anchorId="11A017F8" wp14:editId="45C432E0">
+              <wp:anchor distT="0" distB="0" distL="114300" distR="114300" simplePos="0" relativeHeight="251571200" behindDoc="0" locked="0" layoutInCell="1" allowOverlap="1" wp14:anchorId="11A017F8" wp14:editId="45C432E0">
                 <wp:simplePos x="0" y="0"/>
                 <wp:positionH relativeFrom="column">
-                  <wp:posOffset>3629025</wp:posOffset>
+                  <wp:posOffset>3668073</wp:posOffset>
                 </wp:positionH>
                 <wp:positionV relativeFrom="paragraph">
-                  <wp:posOffset>603250</wp:posOffset>
+                  <wp:posOffset>280035</wp:posOffset>
                 </wp:positionV>
                 <wp:extent cx="1266825" cy="485775"/>
                 <wp:effectExtent l="0" t="0" r="28575" b="28575"/>
@@ -1102,59 +1036,6 @@
                             <w:r>
                               <w:t>Worker n</w:t>
                             </w:r>
-                            <w:r>
-                              <w:rPr>
-                                <w:noProof/>
-                              </w:rPr>
-                              <w:drawing>
-                                <wp:inline distT="0" distB="0" distL="0" distR="0" wp14:anchorId="058EECA4" wp14:editId="57190BE5">
-                                  <wp:extent cx="687705" cy="496997"/>
-                                  <wp:effectExtent l="0" t="0" r="0" b="0"/>
-                                  <wp:docPr id="11" name="Picture 11"/>
-                                  <wp:cNvGraphicFramePr>
-                                    <a:graphicFrameLocks xmlns:a="http://schemas.openxmlformats.org/drawingml/2006/main" noChangeAspect="1"/>
-                                  </wp:cNvGraphicFramePr>
-                                  <a:graphic xmlns:a="http://schemas.openxmlformats.org/drawingml/2006/main">
-                                    <a:graphicData uri="http://schemas.openxmlformats.org/drawingml/2006/picture">
-                                      <pic:pic xmlns:pic="http://schemas.openxmlformats.org/drawingml/2006/picture">
-                                        <pic:nvPicPr>
-                                          <pic:cNvPr id="0" name="Picture 1"/>
-                                          <pic:cNvPicPr>
-                                            <a:picLocks noChangeAspect="1" noChangeArrowheads="1"/>
-                                          </pic:cNvPicPr>
-                                        </pic:nvPicPr>
-                                        <pic:blipFill>
-                                          <a:blip r:embed="rId5">
-                                            <a:extLst>
-                                              <a:ext uri="{28A0092B-C50C-407E-A947-70E740481C1C}">
-                                                <a14:useLocalDpi xmlns:a14="http://schemas.microsoft.com/office/drawing/2010/main" val="0"/>
-                                              </a:ext>
-                                            </a:extLst>
-                                          </a:blip>
-                                          <a:srcRect/>
-                                          <a:stretch>
-                                            <a:fillRect/>
-                                          </a:stretch>
-                                        </pic:blipFill>
-                                        <pic:spPr bwMode="auto">
-                                          <a:xfrm>
-                                            <a:off x="0" y="0"/>
-                                            <a:ext cx="687705" cy="496997"/>
-                                          </a:xfrm>
-                                          <a:prstGeom prst="rect">
-                                            <a:avLst/>
-                                          </a:prstGeom>
-                                          <a:noFill/>
-                                          <a:ln>
-                                            <a:noFill/>
-                                          </a:ln>
-                                        </pic:spPr>
-                                      </pic:pic>
-                                    </a:graphicData>
-                                  </a:graphic>
-                                </wp:inline>
-                              </w:drawing>
-                            </w:r>
                           </w:p>
                         </w:txbxContent>
                       </wps:txbx>
@@ -1175,7 +1056,7 @@
           </mc:Choice>
           <mc:Fallback>
             <w:pict>
-              <v:oval id="Oval 10" o:spid="_x0000_s1030" style="position:absolute;margin-left:285.75pt;margin-top:47.5pt;width:99.75pt;height:38.25pt;z-index:251670528;visibility:visible;mso-wrap-style:square;mso-width-percent:0;mso-wrap-distance-left:9pt;mso-wrap-distance-top:0;mso-wrap-distance-right:9pt;mso-wrap-distance-bottom:0;mso-position-horizontal:absolute;mso-position-horizontal-relative:text;mso-position-vertical:absolute;mso-position-vertical-relative:text;mso-width-percent:0;mso-width-relative:margin;v-text-anchor:middle" o:gfxdata="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" fillcolor="#4f81bd [3204]" strokecolor="#243f60 [1604]" strokeweight="2pt">
+              <v:oval w14:anchorId="11A017F8" id="Oval 10" o:spid="_x0000_s1030" style="position:absolute;margin-left:288.8pt;margin-top:22.05pt;width:99.75pt;height:38.25pt;z-index:251571200;visibility:visible;mso-wrap-style:square;mso-width-percent:0;mso-wrap-distance-left:9pt;mso-wrap-distance-top:0;mso-wrap-distance-right:9pt;mso-wrap-distance-bottom:0;mso-position-horizontal:absolute;mso-position-horizontal-relative:text;mso-position-vertical:absolute;mso-position-vertical-relative:text;mso-width-percent:0;mso-width-relative:margin;v-text-anchor:middle" o:gfxdata="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" fillcolor="#4f81bd [3204]" strokecolor="#243f60 [1604]" strokeweight="2pt">
                 <v:textbox>
                   <w:txbxContent>
                     <w:p>
@@ -1185,59 +1066,6 @@
                       <w:r>
                         <w:t>Worker n</w:t>
                       </w:r>
-                      <w:r>
-                        <w:rPr>
-                          <w:noProof/>
-                        </w:rPr>
-                        <w:drawing>
-                          <wp:inline distT="0" distB="0" distL="0" distR="0" wp14:anchorId="058EECA4" wp14:editId="57190BE5">
-                            <wp:extent cx="687705" cy="496997"/>
-                            <wp:effectExtent l="0" t="0" r="0" b="0"/>
-                            <wp:docPr id="11" name="Picture 11"/>
-                            <wp:cNvGraphicFramePr>
-                              <a:graphicFrameLocks xmlns:a="http://schemas.openxmlformats.org/drawingml/2006/main" noChangeAspect="1"/>
-                            </wp:cNvGraphicFramePr>
-                            <a:graphic xmlns:a="http://schemas.openxmlformats.org/drawingml/2006/main">
-                              <a:graphicData uri="http://schemas.openxmlformats.org/drawingml/2006/picture">
-                                <pic:pic xmlns:pic="http://schemas.openxmlformats.org/drawingml/2006/picture">
-                                  <pic:nvPicPr>
-                                    <pic:cNvPr id="0" name="Picture 1"/>
-                                    <pic:cNvPicPr>
-                                      <a:picLocks noChangeAspect="1" noChangeArrowheads="1"/>
-                                    </pic:cNvPicPr>
-                                  </pic:nvPicPr>
-                                  <pic:blipFill>
-                                    <a:blip r:embed="rId5">
-                                      <a:extLst>
-                                        <a:ext uri="{28A0092B-C50C-407E-A947-70E740481C1C}">
-                                          <a14:useLocalDpi xmlns:a14="http://schemas.microsoft.com/office/drawing/2010/main" val="0"/>
-                                        </a:ext>
-                                      </a:extLst>
-                                    </a:blip>
-                                    <a:srcRect/>
-                                    <a:stretch>
-                                      <a:fillRect/>
-                                    </a:stretch>
-                                  </pic:blipFill>
-                                  <pic:spPr bwMode="auto">
-                                    <a:xfrm>
-                                      <a:off x="0" y="0"/>
-                                      <a:ext cx="687705" cy="496997"/>
-                                    </a:xfrm>
-                                    <a:prstGeom prst="rect">
-                                      <a:avLst/>
-                                    </a:prstGeom>
-                                    <a:noFill/>
-                                    <a:ln>
-                                      <a:noFill/>
-                                    </a:ln>
-                                  </pic:spPr>
-                                </pic:pic>
-                              </a:graphicData>
-                            </a:graphic>
-                          </wp:inline>
-                        </w:drawing>
-                      </w:r>
                     </w:p>
                   </w:txbxContent>
                 </v:textbox>
@@ -1246,11 +1074,74 @@
           </mc:Fallback>
         </mc:AlternateContent>
       </w:r>
-    </w:p>
-    <w:p>
-      <w:pPr>
-        <w:bidi w:val="0"/>
-      </w:pPr>
+      <w:r>
+        <w:rPr>
+          <w:noProof/>
+        </w:rPr>
+        <mc:AlternateContent>
+          <mc:Choice Requires="wps">
+            <w:drawing>
+              <wp:anchor distT="0" distB="0" distL="114300" distR="114300" simplePos="0" relativeHeight="251751424" behindDoc="0" locked="0" layoutInCell="1" allowOverlap="1" wp14:anchorId="4F702B37" wp14:editId="1D36C894">
+                <wp:simplePos x="0" y="0"/>
+                <wp:positionH relativeFrom="column">
+                  <wp:posOffset>4177092</wp:posOffset>
+                </wp:positionH>
+                <wp:positionV relativeFrom="paragraph">
+                  <wp:posOffset>106045</wp:posOffset>
+                </wp:positionV>
+                <wp:extent cx="100977" cy="93264"/>
+                <wp:effectExtent l="0" t="0" r="13335" b="21590"/>
+                <wp:wrapNone/>
+                <wp:docPr id="5" name="Oval 5"/>
+                <wp:cNvGraphicFramePr/>
+                <a:graphic xmlns:a="http://schemas.openxmlformats.org/drawingml/2006/main">
+                  <a:graphicData uri="http://schemas.microsoft.com/office/word/2010/wordprocessingShape">
+                    <wps:wsp>
+                      <wps:cNvSpPr/>
+                      <wps:spPr>
+                        <a:xfrm>
+                          <a:off x="0" y="0"/>
+                          <a:ext cx="100977" cy="93264"/>
+                        </a:xfrm>
+                        <a:prstGeom prst="ellipse">
+                          <a:avLst/>
+                        </a:prstGeom>
+                      </wps:spPr>
+                      <wps:style>
+                        <a:lnRef idx="2">
+                          <a:schemeClr val="accent1">
+                            <a:shade val="50000"/>
+                          </a:schemeClr>
+                        </a:lnRef>
+                        <a:fillRef idx="1">
+                          <a:schemeClr val="accent1"/>
+                        </a:fillRef>
+                        <a:effectRef idx="0">
+                          <a:schemeClr val="accent1"/>
+                        </a:effectRef>
+                        <a:fontRef idx="minor">
+                          <a:schemeClr val="lt1"/>
+                        </a:fontRef>
+                      </wps:style>
+                      <wps:bodyPr rot="0" spcFirstLastPara="0" vertOverflow="overflow" horzOverflow="overflow" vert="horz" wrap="square" lIns="91440" tIns="45720" rIns="91440" bIns="45720" numCol="1" spcCol="0" rtlCol="0" fromWordArt="0" anchor="ctr" anchorCtr="0" forceAA="0" compatLnSpc="1">
+                        <a:prstTxWarp prst="textNoShape">
+                          <a:avLst/>
+                        </a:prstTxWarp>
+                        <a:noAutofit/>
+                      </wps:bodyPr>
+                    </wps:wsp>
+                  </a:graphicData>
+                </a:graphic>
+              </wp:anchor>
+            </w:drawing>
+          </mc:Choice>
+          <mc:Fallback>
+            <w:pict>
+              <v:oval w14:anchorId="6BAB5545" id="Oval 5" o:spid="_x0000_s1026" style="position:absolute;margin-left:328.9pt;margin-top:8.35pt;width:7.95pt;height:7.35pt;z-index:251751424;visibility:visible;mso-wrap-style:square;mso-wrap-distance-left:9pt;mso-wrap-distance-top:0;mso-wrap-distance-right:9pt;mso-wrap-distance-bottom:0;mso-position-horizontal:absolute;mso-position-horizontal-relative:text;mso-position-vertical:absolute;mso-position-vertical-relative:text;v-text-anchor:middle" o:gfxdata="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" fillcolor="#4f81bd [3204]" strokecolor="#243f60 [1604]" strokeweight="2pt"/>
+            </w:pict>
+          </mc:Fallback>
+        </mc:AlternateContent>
+      </w:r>
       <w:r>
         <w:rPr>
           <w:noProof/>
@@ -1331,7 +1222,7 @@
                                           </pic:cNvPicPr>
                                         </pic:nvPicPr>
                                         <pic:blipFill>
-                                          <a:blip r:embed="rId5">
+                                          <a:blip r:embed="rId4">
                                             <a:extLst>
                                               <a:ext uri="{28A0092B-C50C-407E-A947-70E740481C1C}">
                                                 <a14:useLocalDpi xmlns:a14="http://schemas.microsoft.com/office/drawing/2010/main" val="0"/>
@@ -1385,7 +1276,7 @@
           </mc:Choice>
           <mc:Fallback>
             <w:pict>
-              <v:oval id="Oval 16" o:spid="_x0000_s1031" style="position:absolute;margin-left:168pt;margin-top:9.3pt;width:99.75pt;height:51pt;z-index:251678720;visibility:visible;mso-wrap-style:square;mso-width-percent:0;mso-height-percent:0;mso-wrap-distance-left:9pt;mso-wrap-distance-top:0;mso-wrap-distance-right:9pt;mso-wrap-distance-bottom:0;mso-position-horizontal:absolute;mso-position-horizontal-relative:text;mso-position-vertical:absolute;mso-position-vertical-relative:text;mso-width-percent:0;mso-height-percent:0;mso-width-relative:margin;mso-height-relative:margin;v-text-anchor:middle" o:gfxdata="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" fillcolor="#4f81bd [3204]" strokecolor="#243f60 [1604]" strokeweight="2pt">
+              <v:oval w14:anchorId="221AA17D" id="Oval 16" o:spid="_x0000_s1031" style="position:absolute;margin-left:168pt;margin-top:9.3pt;width:99.75pt;height:51pt;z-index:251678720;visibility:visible;mso-wrap-style:square;mso-width-percent:0;mso-height-percent:0;mso-wrap-distance-left:9pt;mso-wrap-distance-top:0;mso-wrap-distance-right:9pt;mso-wrap-distance-bottom:0;mso-position-horizontal:absolute;mso-position-horizontal-relative:text;mso-position-vertical:absolute;mso-position-vertical-relative:text;mso-width-percent:0;mso-height-percent:0;mso-width-relative:margin;mso-height-relative:margin;v-text-anchor:middle" o:gfxdata="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" fillcolor="#4f81bd [3204]" strokecolor="#243f60 [1604]" strokeweight="2pt">
                 <v:textbox>
                   <w:txbxContent>
                     <w:p>
@@ -1417,7 +1308,7 @@
                                     </pic:cNvPicPr>
                                   </pic:nvPicPr>
                                   <pic:blipFill>
-                                    <a:blip r:embed="rId5">
+                                    <a:blip r:embed="rId4">
                                       <a:extLst>
                                         <a:ext uri="{28A0092B-C50C-407E-A947-70E740481C1C}">
                                           <a14:useLocalDpi xmlns:a14="http://schemas.microsoft.com/office/drawing/2010/main" val="0"/>
@@ -1522,7 +1413,7 @@
         <w:t>-</w:t>
       </w:r>
       <w:r>
-        <w:t>set .</w:t>
+        <w:t>set.</w:t>
       </w:r>
     </w:p>
     <w:p>
@@ -1577,7 +1468,10 @@
       </w:r>
       <w:r>
         <w:br/>
-        <w:t>The communication between the server/client and server/workers is done using codes defined in 'message_codes.py'.</w:t>
+        <w:t>The communication between the server/client and server/workers is done using code</w:t>
+      </w:r>
+      <w:r>
+        <w:t>s defined in 'message_codes.py' and use a socket communication.</w:t>
       </w:r>
     </w:p>
     <w:p>
@@ -1644,7 +1538,15 @@
         <w:ind w:left="720"/>
       </w:pPr>
       <w:r>
-        <w:t>Contains an instance of 'CoresetTreeAlgorithm' which creates a binary tree from the data and returns the core-set.</w:t>
+        <w:t>Contains an instance of '</w:t>
+      </w:r>
+      <w:proofErr w:type="spellStart"/>
+      <w:r>
+        <w:t>CoresetTreeAlgorithm</w:t>
+      </w:r>
+      <w:proofErr w:type="spellEnd"/>
+      <w:r>
+        <w:t>' which creates a binary tree from the data and returns the core-set.</w:t>
       </w:r>
     </w:p>
     <w:p>
@@ -1697,6 +1599,7 @@
         </w:rPr>
         <w:tab/>
       </w:r>
+      <w:proofErr w:type="spellStart"/>
       <w:r>
         <w:rPr>
           <w:rFonts w:ascii="Courier New" w:eastAsia="Times New Roman" w:hAnsi="Courier New" w:cs="Courier New"/>
@@ -1706,16 +1609,39 @@
           <w:sz w:val="18"/>
           <w:szCs w:val="18"/>
         </w:rPr>
-        <w:t xml:space="preserve">def </w:t>
-      </w:r>
-      <w:r>
-        <w:rPr>
-          <w:rFonts w:ascii="Courier New" w:eastAsia="Times New Roman" w:hAnsi="Courier New" w:cs="Courier New"/>
-          <w:color w:val="000000"/>
-          <w:sz w:val="18"/>
-          <w:szCs w:val="18"/>
-        </w:rPr>
-        <w:t>register_and_handle(</w:t>
+        <w:t>def</w:t>
+      </w:r>
+      <w:proofErr w:type="spellEnd"/>
+      <w:r>
+        <w:rPr>
+          <w:rFonts w:ascii="Courier New" w:eastAsia="Times New Roman" w:hAnsi="Courier New" w:cs="Courier New"/>
+          <w:b/>
+          <w:bCs/>
+          <w:color w:val="000080"/>
+          <w:sz w:val="18"/>
+          <w:szCs w:val="18"/>
+        </w:rPr>
+        <w:t xml:space="preserve"> </w:t>
+      </w:r>
+      <w:proofErr w:type="spellStart"/>
+      <w:r>
+        <w:rPr>
+          <w:rFonts w:ascii="Courier New" w:eastAsia="Times New Roman" w:hAnsi="Courier New" w:cs="Courier New"/>
+          <w:color w:val="000000"/>
+          <w:sz w:val="18"/>
+          <w:szCs w:val="18"/>
+        </w:rPr>
+        <w:t>register_and_handle</w:t>
+      </w:r>
+      <w:proofErr w:type="spellEnd"/>
+      <w:r>
+        <w:rPr>
+          <w:rFonts w:ascii="Courier New" w:eastAsia="Times New Roman" w:hAnsi="Courier New" w:cs="Courier New"/>
+          <w:color w:val="000000"/>
+          <w:sz w:val="18"/>
+          <w:szCs w:val="18"/>
+        </w:rPr>
+        <w:t>(</w:t>
       </w:r>
       <w:r>
         <w:rPr>
@@ -1938,6 +1864,7 @@
         </w:rPr>
         <w:tab/>
       </w:r>
+      <w:proofErr w:type="spellStart"/>
       <w:r>
         <w:rPr>
           <w:rFonts w:ascii="Courier New" w:eastAsia="Times New Roman" w:hAnsi="Courier New" w:cs="Courier New"/>
@@ -1947,7 +1874,19 @@
           <w:sz w:val="18"/>
           <w:szCs w:val="18"/>
         </w:rPr>
-        <w:t xml:space="preserve">def </w:t>
+        <w:t>def</w:t>
+      </w:r>
+      <w:proofErr w:type="spellEnd"/>
+      <w:r>
+        <w:rPr>
+          <w:rFonts w:ascii="Courier New" w:eastAsia="Times New Roman" w:hAnsi="Courier New" w:cs="Courier New"/>
+          <w:b/>
+          <w:bCs/>
+          <w:color w:val="000080"/>
+          <w:sz w:val="18"/>
+          <w:szCs w:val="18"/>
+        </w:rPr>
+        <w:t xml:space="preserve"> </w:t>
       </w:r>
       <w:r>
         <w:rPr>
@@ -2088,6 +2027,7 @@
         </w:rPr>
         <w:tab/>
       </w:r>
+      <w:proofErr w:type="spellStart"/>
       <w:r>
         <w:rPr>
           <w:rFonts w:ascii="Courier New" w:eastAsia="Times New Roman" w:hAnsi="Courier New" w:cs="Courier New"/>
@@ -2097,17 +2037,51 @@
           <w:sz w:val="18"/>
           <w:szCs w:val="18"/>
         </w:rPr>
-        <w:t xml:space="preserve">def </w:t>
-      </w:r>
-      <w:r>
-        <w:rPr>
-          <w:rFonts w:ascii="Courier New" w:eastAsia="Times New Roman" w:hAnsi="Courier New" w:cs="Courier New"/>
-          <w:color w:val="000000"/>
-          <w:sz w:val="18"/>
-          <w:szCs w:val="18"/>
-        </w:rPr>
-        <w:t>get_summary_from_workers(</w:t>
-      </w:r>
+        <w:t>def</w:t>
+      </w:r>
+      <w:proofErr w:type="spellEnd"/>
+      <w:r>
+        <w:rPr>
+          <w:rFonts w:ascii="Courier New" w:eastAsia="Times New Roman" w:hAnsi="Courier New" w:cs="Courier New"/>
+          <w:b/>
+          <w:bCs/>
+          <w:color w:val="000080"/>
+          <w:sz w:val="18"/>
+          <w:szCs w:val="18"/>
+        </w:rPr>
+        <w:t xml:space="preserve"> </w:t>
+      </w:r>
+      <w:proofErr w:type="spellStart"/>
+      <w:r>
+        <w:rPr>
+          <w:rFonts w:ascii="Courier New" w:eastAsia="Times New Roman" w:hAnsi="Courier New" w:cs="Courier New"/>
+          <w:color w:val="000000"/>
+          <w:sz w:val="18"/>
+          <w:szCs w:val="18"/>
+        </w:rPr>
+        <w:t>get_summary_from_</w:t>
+      </w:r>
+      <w:proofErr w:type="gramStart"/>
+      <w:r>
+        <w:rPr>
+          <w:rFonts w:ascii="Courier New" w:eastAsia="Times New Roman" w:hAnsi="Courier New" w:cs="Courier New"/>
+          <w:color w:val="000000"/>
+          <w:sz w:val="18"/>
+          <w:szCs w:val="18"/>
+        </w:rPr>
+        <w:t>workers</w:t>
+      </w:r>
+      <w:proofErr w:type="spellEnd"/>
+      <w:r>
+        <w:rPr>
+          <w:rFonts w:ascii="Courier New" w:eastAsia="Times New Roman" w:hAnsi="Courier New" w:cs="Courier New"/>
+          <w:color w:val="000000"/>
+          <w:sz w:val="18"/>
+          <w:szCs w:val="18"/>
+        </w:rPr>
+        <w:t>(</w:t>
+      </w:r>
+      <w:proofErr w:type="gramEnd"/>
       <w:r>
         <w:rPr>
           <w:rFonts w:ascii="Courier New" w:eastAsia="Times New Roman" w:hAnsi="Courier New" w:cs="Courier New"/>
@@ -2124,7 +2098,27 @@
           <w:sz w:val="18"/>
           <w:szCs w:val="18"/>
         </w:rPr>
-        <w:t>, client_socket):</w:t>
+        <w:t xml:space="preserve">, </w:t>
+      </w:r>
+      <w:proofErr w:type="spellStart"/>
+      <w:r>
+        <w:rPr>
+          <w:rFonts w:ascii="Courier New" w:eastAsia="Times New Roman" w:hAnsi="Courier New" w:cs="Courier New"/>
+          <w:color w:val="000000"/>
+          <w:sz w:val="18"/>
+          <w:szCs w:val="18"/>
+        </w:rPr>
+        <w:t>client_socket</w:t>
+      </w:r>
+      <w:proofErr w:type="spellEnd"/>
+      <w:r>
+        <w:rPr>
+          <w:rFonts w:ascii="Courier New" w:eastAsia="Times New Roman" w:hAnsi="Courier New" w:cs="Courier New"/>
+          <w:color w:val="000000"/>
+          <w:sz w:val="18"/>
+          <w:szCs w:val="18"/>
+        </w:rPr>
+        <w:t>):</w:t>
       </w:r>
     </w:p>
     <w:p>
@@ -2214,7 +2208,31 @@
           <w:szCs w:val="18"/>
         </w:rPr>
         <w:br/>
-        <w:t>via codes.GETUNIFIED. Then the function waits till all the</w:t>
+        <w:t xml:space="preserve">via </w:t>
+      </w:r>
+      <w:proofErr w:type="spellStart"/>
+      <w:r>
+        <w:rPr>
+          <w:rFonts w:ascii="Courier New" w:eastAsia="Times New Roman" w:hAnsi="Courier New" w:cs="Courier New"/>
+          <w:i/>
+          <w:iCs/>
+          <w:color w:val="808080"/>
+          <w:sz w:val="18"/>
+          <w:szCs w:val="18"/>
+        </w:rPr>
+        <w:t>codes.GETUNIFIED</w:t>
+      </w:r>
+      <w:proofErr w:type="spellEnd"/>
+      <w:r>
+        <w:rPr>
+          <w:rFonts w:ascii="Courier New" w:eastAsia="Times New Roman" w:hAnsi="Courier New" w:cs="Courier New"/>
+          <w:i/>
+          <w:iCs/>
+          <w:color w:val="808080"/>
+          <w:sz w:val="18"/>
+          <w:szCs w:val="18"/>
+        </w:rPr>
+        <w:t>. Then the function waits till all the</w:t>
       </w:r>
       <w:r>
         <w:rPr>
@@ -2466,11 +2484,16 @@
           <w:szCs w:val="18"/>
         </w:rPr>
       </w:pPr>
+      <w:proofErr w:type="spellStart"/>
       <w:r>
         <w:t>streaming</w:t>
       </w:r>
       <w:r>
-        <w:t>Client:</w:t>
+        <w:t>Client</w:t>
+      </w:r>
+      <w:proofErr w:type="spellEnd"/>
+      <w:r>
+        <w:t>:</w:t>
       </w:r>
     </w:p>
     <w:p>
@@ -2583,6 +2606,7 @@
         </w:rPr>
         <w:tab/>
       </w:r>
+      <w:proofErr w:type="spellStart"/>
       <w:r>
         <w:rPr>
           <w:rFonts w:ascii="Courier New" w:eastAsia="Times New Roman" w:hAnsi="Courier New" w:cs="Courier New"/>
@@ -2592,16 +2616,39 @@
           <w:sz w:val="18"/>
           <w:szCs w:val="18"/>
         </w:rPr>
-        <w:t xml:space="preserve">def </w:t>
-      </w:r>
-      <w:r>
-        <w:rPr>
-          <w:rFonts w:ascii="Courier New" w:eastAsia="Times New Roman" w:hAnsi="Courier New" w:cs="Courier New"/>
-          <w:color w:val="000000"/>
-          <w:sz w:val="18"/>
-          <w:szCs w:val="18"/>
-        </w:rPr>
-        <w:t>run_client(</w:t>
+        <w:t>def</w:t>
+      </w:r>
+      <w:proofErr w:type="spellEnd"/>
+      <w:r>
+        <w:rPr>
+          <w:rFonts w:ascii="Courier New" w:eastAsia="Times New Roman" w:hAnsi="Courier New" w:cs="Courier New"/>
+          <w:b/>
+          <w:bCs/>
+          <w:color w:val="000080"/>
+          <w:sz w:val="18"/>
+          <w:szCs w:val="18"/>
+        </w:rPr>
+        <w:t xml:space="preserve"> </w:t>
+      </w:r>
+      <w:proofErr w:type="spellStart"/>
+      <w:r>
+        <w:rPr>
+          <w:rFonts w:ascii="Courier New" w:eastAsia="Times New Roman" w:hAnsi="Courier New" w:cs="Courier New"/>
+          <w:color w:val="000000"/>
+          <w:sz w:val="18"/>
+          <w:szCs w:val="18"/>
+        </w:rPr>
+        <w:t>run_client</w:t>
+      </w:r>
+      <w:proofErr w:type="spellEnd"/>
+      <w:r>
+        <w:rPr>
+          <w:rFonts w:ascii="Courier New" w:eastAsia="Times New Roman" w:hAnsi="Courier New" w:cs="Courier New"/>
+          <w:color w:val="000000"/>
+          <w:sz w:val="18"/>
+          <w:szCs w:val="18"/>
+        </w:rPr>
+        <w:t>(</w:t>
       </w:r>
       <w:r>
         <w:rPr>
@@ -2641,7 +2688,51 @@
           <w:sz w:val="18"/>
           <w:szCs w:val="18"/>
         </w:rPr>
-        <w:t>starts the client. creates a database and sends it to the server,  then asks for the summary (coreset)</w:t>
+        <w:t xml:space="preserve">starts the client. creates a database and sends it to the </w:t>
+      </w:r>
+      <w:proofErr w:type="gramStart"/>
+      <w:r>
+        <w:rPr>
+          <w:i/>
+          <w:iCs/>
+          <w:color w:val="808080"/>
+          <w:sz w:val="18"/>
+          <w:szCs w:val="18"/>
+        </w:rPr>
+        <w:t>server,  then</w:t>
+      </w:r>
+      <w:proofErr w:type="gramEnd"/>
+      <w:r>
+        <w:rPr>
+          <w:i/>
+          <w:iCs/>
+          <w:color w:val="808080"/>
+          <w:sz w:val="18"/>
+          <w:szCs w:val="18"/>
+        </w:rPr>
+        <w:t xml:space="preserve"> asks for the summary (</w:t>
+      </w:r>
+      <w:proofErr w:type="spellStart"/>
+      <w:r>
+        <w:rPr>
+          <w:i/>
+          <w:iCs/>
+          <w:color w:val="808080"/>
+          <w:sz w:val="18"/>
+          <w:szCs w:val="18"/>
+        </w:rPr>
+        <w:t>coreset</w:t>
+      </w:r>
+      <w:proofErr w:type="spellEnd"/>
+      <w:r>
+        <w:rPr>
+          <w:i/>
+          <w:iCs/>
+          <w:color w:val="808080"/>
+          <w:sz w:val="18"/>
+          <w:szCs w:val="18"/>
+        </w:rPr>
+        <w:t>)</w:t>
       </w:r>
     </w:p>
     <w:p>
@@ -2693,6 +2784,7 @@
         </w:rPr>
         <w:tab/>
       </w:r>
+      <w:proofErr w:type="spellStart"/>
       <w:r>
         <w:rPr>
           <w:b/>
@@ -2701,15 +2793,36 @@
           <w:sz w:val="18"/>
           <w:szCs w:val="18"/>
         </w:rPr>
-        <w:t xml:space="preserve">def </w:t>
-      </w:r>
-      <w:r>
-        <w:rPr>
-          <w:color w:val="000000"/>
-          <w:sz w:val="18"/>
-          <w:szCs w:val="18"/>
-        </w:rPr>
-        <w:t>get_summary_points(</w:t>
+        <w:t>def</w:t>
+      </w:r>
+      <w:proofErr w:type="spellEnd"/>
+      <w:r>
+        <w:rPr>
+          <w:b/>
+          <w:bCs/>
+          <w:color w:val="000080"/>
+          <w:sz w:val="18"/>
+          <w:szCs w:val="18"/>
+        </w:rPr>
+        <w:t xml:space="preserve"> </w:t>
+      </w:r>
+      <w:proofErr w:type="spellStart"/>
+      <w:r>
+        <w:rPr>
+          <w:color w:val="000000"/>
+          <w:sz w:val="18"/>
+          <w:szCs w:val="18"/>
+        </w:rPr>
+        <w:t>get_summary_points</w:t>
+      </w:r>
+      <w:proofErr w:type="spellEnd"/>
+      <w:r>
+        <w:rPr>
+          <w:color w:val="000000"/>
+          <w:sz w:val="18"/>
+          <w:szCs w:val="18"/>
+        </w:rPr>
+        <w:t>(</w:t>
       </w:r>
       <w:r>
         <w:rPr>
@@ -2754,7 +2867,29 @@
           <w:sz w:val="18"/>
           <w:szCs w:val="18"/>
         </w:rPr>
-        <w:t>requests and handles the summary (coreset) from the server</w:t>
+        <w:t>requests and handles the summary (</w:t>
+      </w:r>
+      <w:proofErr w:type="spellStart"/>
+      <w:r>
+        <w:rPr>
+          <w:i/>
+          <w:iCs/>
+          <w:color w:val="808080"/>
+          <w:sz w:val="18"/>
+          <w:szCs w:val="18"/>
+        </w:rPr>
+        <w:t>coreset</w:t>
+      </w:r>
+      <w:proofErr w:type="spellEnd"/>
+      <w:r>
+        <w:rPr>
+          <w:i/>
+          <w:iCs/>
+          <w:color w:val="808080"/>
+          <w:sz w:val="18"/>
+          <w:szCs w:val="18"/>
+        </w:rPr>
+        <w:t>) from the server</w:t>
       </w:r>
     </w:p>
     <w:p>
@@ -2830,9 +2965,11 @@
           <w:szCs w:val="18"/>
         </w:rPr>
       </w:pPr>
+      <w:proofErr w:type="spellStart"/>
       <w:r>
         <w:t>CoresetTreeAlgorithm</w:t>
       </w:r>
+      <w:proofErr w:type="spellEnd"/>
       <w:r>
         <w:t>:</w:t>
       </w:r>
@@ -2940,6 +3077,7 @@
           <w:szCs w:val="18"/>
         </w:rPr>
       </w:pPr>
+      <w:proofErr w:type="spellStart"/>
       <w:r>
         <w:rPr>
           <w:rFonts w:ascii="Courier New" w:eastAsia="Times New Roman" w:hAnsi="Courier New" w:cs="Courier New"/>
@@ -2949,17 +3087,51 @@
           <w:sz w:val="18"/>
           <w:szCs w:val="18"/>
         </w:rPr>
-        <w:t xml:space="preserve">def </w:t>
-      </w:r>
-      <w:r>
-        <w:rPr>
-          <w:rFonts w:ascii="Courier New" w:eastAsia="Times New Roman" w:hAnsi="Courier New" w:cs="Courier New"/>
-          <w:color w:val="000000"/>
-          <w:sz w:val="18"/>
-          <w:szCs w:val="18"/>
-        </w:rPr>
-        <w:t>add_points(</w:t>
-      </w:r>
+        <w:t>def</w:t>
+      </w:r>
+      <w:proofErr w:type="spellEnd"/>
+      <w:r>
+        <w:rPr>
+          <w:rFonts w:ascii="Courier New" w:eastAsia="Times New Roman" w:hAnsi="Courier New" w:cs="Courier New"/>
+          <w:b/>
+          <w:bCs/>
+          <w:color w:val="000080"/>
+          <w:sz w:val="18"/>
+          <w:szCs w:val="18"/>
+        </w:rPr>
+        <w:t xml:space="preserve"> </w:t>
+      </w:r>
+      <w:proofErr w:type="spellStart"/>
+      <w:r>
+        <w:rPr>
+          <w:rFonts w:ascii="Courier New" w:eastAsia="Times New Roman" w:hAnsi="Courier New" w:cs="Courier New"/>
+          <w:color w:val="000000"/>
+          <w:sz w:val="18"/>
+          <w:szCs w:val="18"/>
+        </w:rPr>
+        <w:t>add_</w:t>
+      </w:r>
+      <w:proofErr w:type="gramStart"/>
+      <w:r>
+        <w:rPr>
+          <w:rFonts w:ascii="Courier New" w:eastAsia="Times New Roman" w:hAnsi="Courier New" w:cs="Courier New"/>
+          <w:color w:val="000000"/>
+          <w:sz w:val="18"/>
+          <w:szCs w:val="18"/>
+        </w:rPr>
+        <w:t>points</w:t>
+      </w:r>
+      <w:proofErr w:type="spellEnd"/>
+      <w:r>
+        <w:rPr>
+          <w:rFonts w:ascii="Courier New" w:eastAsia="Times New Roman" w:hAnsi="Courier New" w:cs="Courier New"/>
+          <w:color w:val="000000"/>
+          <w:sz w:val="18"/>
+          <w:szCs w:val="18"/>
+        </w:rPr>
+        <w:t>(</w:t>
+      </w:r>
+      <w:proofErr w:type="gramEnd"/>
       <w:r>
         <w:rPr>
           <w:rFonts w:ascii="Courier New" w:eastAsia="Times New Roman" w:hAnsi="Courier New" w:cs="Courier New"/>
@@ -3042,8 +3214,9 @@
           <w:szCs w:val="18"/>
         </w:rPr>
         <w:br/>
-        <w:t>If the set is larger than coreset_size, it is split</w:t>
-      </w:r>
+        <w:t xml:space="preserve">If the set is larger than </w:t>
+      </w:r>
+      <w:proofErr w:type="spellStart"/>
       <w:r>
         <w:rPr>
           <w:rFonts w:ascii="Courier New" w:eastAsia="Times New Roman" w:hAnsi="Courier New" w:cs="Courier New"/>
@@ -3053,9 +3226,9 @@
           <w:sz w:val="18"/>
           <w:szCs w:val="18"/>
         </w:rPr>
-        <w:br/>
-        <w:t>into several sets and a coreset is constructed on each set.</w:t>
-      </w:r>
+        <w:t>coreset_size</w:t>
+      </w:r>
+      <w:proofErr w:type="spellEnd"/>
       <w:r>
         <w:rPr>
           <w:rFonts w:ascii="Courier New" w:eastAsia="Times New Roman" w:hAnsi="Courier New" w:cs="Courier New"/>
@@ -3065,6 +3238,53 @@
           <w:sz w:val="18"/>
           <w:szCs w:val="18"/>
         </w:rPr>
+        <w:t>, it is split</w:t>
+      </w:r>
+      <w:r>
+        <w:rPr>
+          <w:rFonts w:ascii="Courier New" w:eastAsia="Times New Roman" w:hAnsi="Courier New" w:cs="Courier New"/>
+          <w:i/>
+          <w:iCs/>
+          <w:color w:val="808080"/>
+          <w:sz w:val="18"/>
+          <w:szCs w:val="18"/>
+        </w:rPr>
+        <w:br/>
+        <w:t xml:space="preserve">into several sets and a </w:t>
+      </w:r>
+      <w:proofErr w:type="spellStart"/>
+      <w:r>
+        <w:rPr>
+          <w:rFonts w:ascii="Courier New" w:eastAsia="Times New Roman" w:hAnsi="Courier New" w:cs="Courier New"/>
+          <w:i/>
+          <w:iCs/>
+          <w:color w:val="808080"/>
+          <w:sz w:val="18"/>
+          <w:szCs w:val="18"/>
+        </w:rPr>
+        <w:t>coreset</w:t>
+      </w:r>
+      <w:proofErr w:type="spellEnd"/>
+      <w:r>
+        <w:rPr>
+          <w:rFonts w:ascii="Courier New" w:eastAsia="Times New Roman" w:hAnsi="Courier New" w:cs="Courier New"/>
+          <w:i/>
+          <w:iCs/>
+          <w:color w:val="808080"/>
+          <w:sz w:val="18"/>
+          <w:szCs w:val="18"/>
+        </w:rPr>
+        <w:t xml:space="preserve"> is constructed on each set.</w:t>
+      </w:r>
+      <w:r>
+        <w:rPr>
+          <w:rFonts w:ascii="Courier New" w:eastAsia="Times New Roman" w:hAnsi="Courier New" w:cs="Courier New"/>
+          <w:i/>
+          <w:iCs/>
+          <w:color w:val="808080"/>
+          <w:sz w:val="18"/>
+          <w:szCs w:val="18"/>
+        </w:rPr>
         <w:br/>
       </w:r>
       <w:r>
@@ -3076,8 +3296,21 @@
           <w:sz w:val="18"/>
           <w:szCs w:val="18"/>
         </w:rPr>
-        <w:t>:param</w:t>
-      </w:r>
+        <w:t>:</w:t>
+      </w:r>
+      <w:proofErr w:type="spellStart"/>
+      <w:r>
+        <w:rPr>
+          <w:rFonts w:ascii="Courier New" w:eastAsia="Times New Roman" w:hAnsi="Courier New" w:cs="Courier New"/>
+          <w:b/>
+          <w:bCs/>
+          <w:color w:val="808080"/>
+          <w:sz w:val="18"/>
+          <w:szCs w:val="18"/>
+        </w:rPr>
+        <w:t>param</w:t>
+      </w:r>
+      <w:proofErr w:type="spellEnd"/>
       <w:r>
         <w:rPr>
           <w:rFonts w:ascii="Courier New" w:eastAsia="Times New Roman" w:hAnsi="Courier New" w:cs="Courier New"/>
@@ -3170,6 +3403,7 @@
         </w:rPr>
         <w:tab/>
       </w:r>
+      <w:proofErr w:type="spellStart"/>
       <w:r>
         <w:rPr>
           <w:rFonts w:ascii="Courier New" w:eastAsia="Times New Roman" w:hAnsi="Courier New" w:cs="Courier New"/>
@@ -3179,16 +3413,39 @@
           <w:sz w:val="18"/>
           <w:szCs w:val="18"/>
         </w:rPr>
-        <w:t xml:space="preserve">def </w:t>
-      </w:r>
-      <w:r>
-        <w:rPr>
-          <w:rFonts w:ascii="Courier New" w:eastAsia="Times New Roman" w:hAnsi="Courier New" w:cs="Courier New"/>
-          <w:color w:val="000000"/>
-          <w:sz w:val="18"/>
-          <w:szCs w:val="18"/>
-        </w:rPr>
-        <w:t>get_unified_coreset(</w:t>
+        <w:t>def</w:t>
+      </w:r>
+      <w:proofErr w:type="spellEnd"/>
+      <w:r>
+        <w:rPr>
+          <w:rFonts w:ascii="Courier New" w:eastAsia="Times New Roman" w:hAnsi="Courier New" w:cs="Courier New"/>
+          <w:b/>
+          <w:bCs/>
+          <w:color w:val="000080"/>
+          <w:sz w:val="18"/>
+          <w:szCs w:val="18"/>
+        </w:rPr>
+        <w:t xml:space="preserve"> </w:t>
+      </w:r>
+      <w:proofErr w:type="spellStart"/>
+      <w:r>
+        <w:rPr>
+          <w:rFonts w:ascii="Courier New" w:eastAsia="Times New Roman" w:hAnsi="Courier New" w:cs="Courier New"/>
+          <w:color w:val="000000"/>
+          <w:sz w:val="18"/>
+          <w:szCs w:val="18"/>
+        </w:rPr>
+        <w:t>get_unified_coreset</w:t>
+      </w:r>
+      <w:proofErr w:type="spellEnd"/>
+      <w:r>
+        <w:rPr>
+          <w:rFonts w:ascii="Courier New" w:eastAsia="Times New Roman" w:hAnsi="Courier New" w:cs="Courier New"/>
+          <w:color w:val="000000"/>
+          <w:sz w:val="18"/>
+          <w:szCs w:val="18"/>
+        </w:rPr>
+        <w:t>(</w:t>
       </w:r>
       <w:r>
         <w:rPr>
@@ -3259,7 +3516,31 @@
           <w:sz w:val="18"/>
           <w:szCs w:val="18"/>
         </w:rPr>
-        <w:t>merges the tree and returns the unified coreset (root)</w:t>
+        <w:t xml:space="preserve">merges the tree and returns the unified </w:t>
+      </w:r>
+      <w:proofErr w:type="spellStart"/>
+      <w:r>
+        <w:rPr>
+          <w:rFonts w:ascii="Courier New" w:eastAsia="Times New Roman" w:hAnsi="Courier New" w:cs="Courier New"/>
+          <w:i/>
+          <w:iCs/>
+          <w:color w:val="808080"/>
+          <w:sz w:val="18"/>
+          <w:szCs w:val="18"/>
+        </w:rPr>
+        <w:t>coreset</w:t>
+      </w:r>
+      <w:proofErr w:type="spellEnd"/>
+      <w:r>
+        <w:rPr>
+          <w:rFonts w:ascii="Courier New" w:eastAsia="Times New Roman" w:hAnsi="Courier New" w:cs="Courier New"/>
+          <w:i/>
+          <w:iCs/>
+          <w:color w:val="808080"/>
+          <w:sz w:val="18"/>
+          <w:szCs w:val="18"/>
+        </w:rPr>
+        <w:t xml:space="preserve"> (root)</w:t>
       </w:r>
     </w:p>
     <w:p>
@@ -3440,44 +3721,60 @@
       </w:pPr>
       <w:r>
         <w:lastRenderedPageBreak/>
-        <w:t>Utility Components</w:t>
-      </w:r>
+        <w:t>Utility Components:</w:t>
+      </w:r>
+    </w:p>
+    <w:p>
+      <w:pPr>
+        <w:pStyle w:val="Heading2"/>
+        <w:bidi w:val="0"/>
+        <w:ind w:left="720"/>
+      </w:pPr>
+      <w:proofErr w:type="spellStart"/>
+      <w:r>
+        <w:t>array_util</w:t>
+      </w:r>
+      <w:proofErr w:type="spellEnd"/>
       <w:r>
         <w:t>:</w:t>
       </w:r>
     </w:p>
     <w:p>
       <w:pPr>
+        <w:bidi w:val="0"/>
+      </w:pPr>
+      <w:r>
+        <w:tab/>
+      </w:r>
+      <w:r>
+        <w:t>Defines some helper functions for arrays- e</w:t>
+      </w:r>
+      <w:r>
+        <w:t>.</w:t>
+      </w:r>
+      <w:r>
+        <w:t>g</w:t>
+      </w:r>
+      <w:r>
+        <w:t>.</w:t>
+      </w:r>
+      <w:r>
+        <w:t xml:space="preserve"> split to chunk size</w:t>
+      </w:r>
+    </w:p>
+    <w:p>
+      <w:pPr>
         <w:pStyle w:val="Heading2"/>
         <w:bidi w:val="0"/>
         <w:ind w:left="720"/>
       </w:pPr>
-      <w:r>
-        <w:t>array_util:</w:t>
-      </w:r>
-    </w:p>
-    <w:p>
-      <w:pPr>
-        <w:bidi w:val="0"/>
-      </w:pPr>
-      <w:r>
-        <w:tab/>
-      </w:r>
-      <w:r>
-        <w:t>Defines some helper functions for arrays- eg split to chunk size</w:t>
-      </w:r>
-    </w:p>
-    <w:p>
-      <w:pPr>
-        <w:pStyle w:val="Heading2"/>
-        <w:bidi w:val="0"/>
-        <w:ind w:left="720"/>
-      </w:pPr>
-      <w:r>
-        <w:t>connection</w:t>
-      </w:r>
-      <w:r>
-        <w:t>_util:</w:t>
+      <w:proofErr w:type="spellStart"/>
+      <w:r>
+        <w:t>connection_util</w:t>
+      </w:r>
+      <w:proofErr w:type="spellEnd"/>
+      <w:r>
+        <w:t>:</w:t>
       </w:r>
     </w:p>
     <w:p>
@@ -3495,9 +3792,11 @@
         <w:bidi w:val="0"/>
         <w:ind w:firstLine="720"/>
       </w:pPr>
+      <w:proofErr w:type="spellStart"/>
       <w:r>
         <w:t>CreateDatabase</w:t>
       </w:r>
+      <w:proofErr w:type="spellEnd"/>
       <w:r>
         <w:t>:</w:t>
       </w:r>
@@ -3518,8 +3817,35 @@
         <w:ind w:left="720"/>
       </w:pPr>
       <w:r>
-        <w:t>Stack</w:t>
-      </w:r>
+        <w:t>Stack:</w:t>
+      </w:r>
+    </w:p>
+    <w:p>
+      <w:pPr>
+        <w:bidi w:val="0"/>
+      </w:pPr>
+      <w:r>
+        <w:tab/>
+        <w:t xml:space="preserve">Implementation of a stack </w:t>
+      </w:r>
+      <w:r>
+        <w:t>data structure</w:t>
+      </w:r>
+      <w:r>
+        <w:t>.</w:t>
+      </w:r>
+    </w:p>
+    <w:p>
+      <w:pPr>
+        <w:pStyle w:val="Heading2"/>
+        <w:bidi w:val="0"/>
+        <w:ind w:left="720"/>
+      </w:pPr>
+      <w:proofErr w:type="spellStart"/>
+      <w:r>
+        <w:t>connection_data</w:t>
+      </w:r>
+      <w:proofErr w:type="spellEnd"/>
       <w:r>
         <w:t>:</w:t>
       </w:r>
@@ -3530,9 +3856,13 @@
       </w:pPr>
       <w:r>
         <w:tab/>
-      </w:r>
-      <w:r>
-        <w:t>Implementation of a stack datastructure.</w:t>
+        <w:t xml:space="preserve">Defines the connection information:  Server </w:t>
+      </w:r>
+      <w:r>
+        <w:t>IP,</w:t>
+      </w:r>
+      <w:r>
+        <w:t xml:space="preserve"> Worker port and Client port.</w:t>
       </w:r>
     </w:p>
     <w:p>
@@ -3541,24 +3871,11 @@
         <w:bidi w:val="0"/>
         <w:ind w:left="720"/>
       </w:pPr>
-      <w:r>
-        <w:t>c</w:t>
-      </w:r>
-      <w:r>
-        <w:t>onnec</w:t>
-      </w:r>
-      <w:r>
-        <w:t>t</w:t>
-      </w:r>
-      <w:r>
-        <w:t>ion</w:t>
-      </w:r>
-      <w:r>
-        <w:t>_</w:t>
-      </w:r>
-      <w:r>
-        <w:t>data</w:t>
-      </w:r>
+      <w:proofErr w:type="spellStart"/>
+      <w:r>
+        <w:t>message_codes</w:t>
+      </w:r>
+      <w:proofErr w:type="spellEnd"/>
       <w:r>
         <w:t>:</w:t>
       </w:r>
@@ -3569,9 +3886,7 @@
       </w:pPr>
       <w:r>
         <w:tab/>
-      </w:r>
-      <w:r>
-        <w:t>Defines the connection information:  Server IP , Worker port and Client port.</w:t>
+        <w:t>Defines the codes used in the communication between the client/server and server/worker.</w:t>
       </w:r>
     </w:p>
     <w:p>
@@ -3580,15 +3895,11 @@
         <w:bidi w:val="0"/>
         <w:ind w:left="720"/>
       </w:pPr>
-      <w:r>
-        <w:t>message</w:t>
-      </w:r>
-      <w:r>
-        <w:t>_</w:t>
-      </w:r>
-      <w:r>
-        <w:t>codes</w:t>
-      </w:r>
+      <w:proofErr w:type="spellStart"/>
+      <w:r>
+        <w:t>client_runner</w:t>
+      </w:r>
+      <w:proofErr w:type="spellEnd"/>
       <w:r>
         <w:t>:</w:t>
       </w:r>
@@ -3601,7 +3912,40 @@
         <w:tab/>
       </w:r>
       <w:r>
-        <w:t>Defines the codes used in the communication between the client/server and server/worker.</w:t>
+        <w:t>Creates and runs a client.</w:t>
+      </w:r>
+    </w:p>
+    <w:p>
+      <w:pPr>
+        <w:bidi w:val="0"/>
+      </w:pPr>
+    </w:p>
+    <w:p>
+      <w:pPr>
+        <w:pStyle w:val="Heading1"/>
+        <w:bidi w:val="0"/>
+      </w:pPr>
+      <w:r>
+        <w:t>Testing Components:</w:t>
+      </w:r>
+    </w:p>
+    <w:p>
+      <w:pPr>
+        <w:pStyle w:val="HTMLPreformatted"/>
+        <w:shd w:val="clear" w:color="auto" w:fill="FFFFFF"/>
+        <w:rPr>
+          <w:color w:val="000000"/>
+          <w:sz w:val="18"/>
+          <w:szCs w:val="18"/>
+        </w:rPr>
+      </w:pPr>
+      <w:r>
+        <w:rPr>
+          <w:color w:val="000000"/>
+          <w:sz w:val="18"/>
+          <w:szCs w:val="18"/>
+        </w:rPr>
+        <w:tab/>
       </w:r>
     </w:p>
     <w:p>
@@ -3610,9 +3954,11 @@
         <w:bidi w:val="0"/>
         <w:ind w:left="720"/>
       </w:pPr>
-      <w:r>
-        <w:t>client_runner</w:t>
-      </w:r>
+      <w:proofErr w:type="spellStart"/>
+      <w:r>
+        <w:t>WorkManager</w:t>
+      </w:r>
+      <w:proofErr w:type="spellEnd"/>
       <w:r>
         <w:t>:</w:t>
       </w:r>
@@ -3621,87 +3967,31 @@
       <w:pPr>
         <w:bidi w:val="0"/>
       </w:pPr>
+    </w:p>
+    <w:p>
+      <w:pPr>
+        <w:bidi w:val="0"/>
+      </w:pPr>
       <w:r>
         <w:tab/>
-      </w:r>
-      <w:r>
-        <w:t>Creates and runs a client.</w:t>
-      </w:r>
-    </w:p>
-    <w:p>
-      <w:pPr>
-        <w:bidi w:val="0"/>
-      </w:pPr>
-    </w:p>
-    <w:p>
-      <w:pPr>
-        <w:pStyle w:val="Heading1"/>
-        <w:bidi w:val="0"/>
-      </w:pPr>
-      <w:r>
-        <w:t>Testing</w:t>
-      </w:r>
-      <w:r>
-        <w:t xml:space="preserve"> Components:</w:t>
-      </w:r>
-    </w:p>
-    <w:p>
-      <w:pPr>
-        <w:pStyle w:val="HTMLPreformatted"/>
-        <w:shd w:val="clear" w:color="auto" w:fill="FFFFFF"/>
-        <w:rPr>
-          <w:color w:val="000000"/>
-          <w:sz w:val="18"/>
-          <w:szCs w:val="18"/>
-        </w:rPr>
-      </w:pPr>
-      <w:r>
-        <w:rPr>
-          <w:color w:val="000000"/>
-          <w:sz w:val="18"/>
-          <w:szCs w:val="18"/>
-        </w:rPr>
-        <w:tab/>
-      </w:r>
-    </w:p>
-    <w:p>
-      <w:pPr>
-        <w:pStyle w:val="Heading2"/>
+        <w:t>Simulates the entire working system.</w:t>
+      </w:r>
+    </w:p>
+    <w:p>
+      <w:pPr>
         <w:bidi w:val="0"/>
         <w:ind w:left="720"/>
       </w:pPr>
       <w:r>
+        <w:t xml:space="preserve">Sets a server, registers a number of workers (defined in the </w:t>
+      </w:r>
+      <w:proofErr w:type="spellStart"/>
+      <w:r>
         <w:t>WorkManager</w:t>
       </w:r>
-      <w:r>
-        <w:t>:</w:t>
-      </w:r>
-    </w:p>
-    <w:p>
-      <w:pPr>
-        <w:bidi w:val="0"/>
-      </w:pPr>
-      <w:bookmarkStart w:id="0" w:name="_GoBack"/>
-      <w:bookmarkEnd w:id="0"/>
-    </w:p>
-    <w:p>
-      <w:pPr>
-        <w:bidi w:val="0"/>
-      </w:pPr>
-      <w:r>
-        <w:tab/>
-      </w:r>
-      <w:r>
-        <w:t>Simulates the entire working system.</w:t>
-      </w:r>
-    </w:p>
-    <w:p>
-      <w:pPr>
-        <w:bidi w:val="0"/>
-        <w:ind w:left="720"/>
-      </w:pPr>
-      <w:r>
-        <w:t>Sets a server, registers a number of workers (defined in the WorkManager constructor) and a summary worker, and connects a clients.</w:t>
+      <w:proofErr w:type="spellEnd"/>
+      <w:r>
+        <w:t xml:space="preserve"> constructor) and a summary worker, and connects a clients.</w:t>
       </w:r>
       <w:r>
         <w:br/>
@@ -3732,9 +4022,11 @@
         <w:bidi w:val="0"/>
         <w:ind w:left="720"/>
       </w:pPr>
+      <w:proofErr w:type="spellStart"/>
       <w:r>
         <w:t>simpleCoreset</w:t>
       </w:r>
+      <w:proofErr w:type="spellEnd"/>
       <w:r>
         <w:t>:</w:t>
       </w:r>
@@ -3750,8 +4042,6 @@
       </w:pPr>
       <w:r>
         <w:tab/>
-      </w:r>
-      <w:r>
         <w:t>Provides a very simplistic method for merging nodes in the tree.</w:t>
       </w:r>
     </w:p>
@@ -3761,7 +4051,23 @@
       </w:pPr>
       <w:r>
         <w:tab/>
-        <w:t>Takes only the first 'CHUNK_SIZE' of the data.  (ie, if data is 1..10 with CHUNK_SIZE = 3,  we will get 1,2,3)</w:t>
+        <w:t>Takes only the first 'CHUNK_SIZE' of the data.  (</w:t>
+      </w:r>
+      <w:proofErr w:type="spellStart"/>
+      <w:r>
+        <w:t>ie</w:t>
+      </w:r>
+      <w:proofErr w:type="spellEnd"/>
+      <w:r>
+        <w:t xml:space="preserve">, if data is </w:t>
+      </w:r>
+      <w:proofErr w:type="gramStart"/>
+      <w:r>
+        <w:t>1..</w:t>
+      </w:r>
+      <w:proofErr w:type="gramEnd"/>
+      <w:r>
+        <w:t>10 with CHUNK_SIZE = 3,  we will get 1,2,3)</w:t>
       </w:r>
     </w:p>
     <w:p>
@@ -3786,7 +4092,7 @@
 </file>
 
 <file path=word/styles.xml><?xml version="1.0" encoding="utf-8"?>
-<w:styles xmlns:mc="http://schemas.openxmlformats.org/markup-compatibility/2006" xmlns:r="http://schemas.openxmlformats.org/officeDocument/2006/relationships" xmlns:w="http://schemas.openxmlformats.org/wordprocessingml/2006/main" xmlns:w14="http://schemas.microsoft.com/office/word/2010/wordml" mc:Ignorable="w14">
+<w:styles xmlns:mc="http://schemas.openxmlformats.org/markup-compatibility/2006" xmlns:r="http://schemas.openxmlformats.org/officeDocument/2006/relationships" xmlns:w="http://schemas.openxmlformats.org/wordprocessingml/2006/main" xmlns:w14="http://schemas.microsoft.com/office/word/2010/wordml" xmlns:w15="http://schemas.microsoft.com/office/word/2012/wordml" xmlns:w16se="http://schemas.microsoft.com/office/word/2015/wordml/symex" mc:Ignorable="w14 w15 w16se">
   <w:docDefaults>
     <w:rPrDefault>
       <w:rPr>
@@ -3802,491 +4108,378 @@
       </w:pPr>
     </w:pPrDefault>
   </w:docDefaults>
-  <w:latentStyles w:defLockedState="0" w:defUIPriority="99" w:defSemiHidden="1" w:defUnhideWhenUsed="1" w:defQFormat="0" w:count="267">
-    <w:lsdException w:name="Normal" w:semiHidden="0" w:uiPriority="0" w:unhideWhenUsed="0" w:qFormat="1"/>
-    <w:lsdException w:name="heading 1" w:semiHidden="0" w:uiPriority="9" w:unhideWhenUsed="0" w:qFormat="1"/>
-    <w:lsdException w:name="heading 2" w:uiPriority="9" w:qFormat="1"/>
-    <w:lsdException w:name="heading 3" w:uiPriority="9" w:qFormat="1"/>
-    <w:lsdException w:name="heading 4" w:uiPriority="9" w:qFormat="1"/>
-    <w:lsdException w:name="heading 5" w:uiPriority="9" w:qFormat="1"/>
-    <w:lsdException w:name="heading 6" w:uiPriority="9" w:qFormat="1"/>
-    <w:lsdException w:name="heading 7" w:uiPriority="9" w:qFormat="1"/>
-    <w:lsdException w:name="heading 8" w:uiPriority="9" w:qFormat="1"/>
-    <w:lsdException w:name="heading 9" w:uiPriority="9" w:qFormat="1"/>
-    <w:lsdException w:name="toc 1" w:uiPriority="39"/>
-    <w:lsdException w:name="toc 2" w:uiPriority="39"/>
-    <w:lsdException w:name="toc 3" w:uiPriority="39"/>
-    <w:lsdException w:name="toc 4" w:uiPriority="39"/>
-    <w:lsdException w:name="toc 5" w:uiPriority="39"/>
-    <w:lsdException w:name="toc 6" w:uiPriority="39"/>
-    <w:lsdException w:name="toc 7" w:uiPriority="39"/>
-    <w:lsdException w:name="toc 8" w:uiPriority="39"/>
-    <w:lsdException w:name="toc 9" w:uiPriority="39"/>
-    <w:lsdException w:name="caption" w:uiPriority="35" w:qFormat="1"/>
-    <w:lsdException w:name="Title" w:semiHidden="0" w:uiPriority="10" w:unhideWhenUsed="0" w:qFormat="1"/>
-    <w:lsdException w:name="Default Paragraph Font" w:uiPriority="1"/>
-    <w:lsdException w:name="Subtitle" w:semiHidden="0" w:uiPriority="11" w:unhideWhenUsed="0" w:qFormat="1"/>
-    <w:lsdException w:name="Strong" w:semiHidden="0" w:uiPriority="22" w:unhideWhenUsed="0" w:qFormat="1"/>
-    <w:lsdException w:name="Emphasis" w:semiHidden="0" w:uiPriority="20" w:unhideWhenUsed="0" w:qFormat="1"/>
-    <w:lsdException w:name="Table Grid" w:semiHidden="0" w:uiPriority="59" w:unhideWhenUsed="0"/>
-    <w:lsdException w:name="Placeholder Text" w:unhideWhenUsed="0"/>
-    <w:lsdException w:name="No Spacing" w:semiHidden="0" w:uiPriority="1" w:unhideWhenUsed="0" w:qFormat="1"/>
-    <w:lsdException w:name="Light Shading" w:semiHidden="0" w:uiPriority="60" w:unhideWhenUsed="0"/>
-    <w:lsdException w:name="Light List" w:semiHidden="0" w:uiPriority="61" w:unhideWhenUsed="0"/>
-    <w:lsdException w:name="Light Grid" w:semiHidden="0" w:uiPriority="62" w:unhideWhenUsed="0"/>
-    <w:lsdException w:name="Medium Shading 1" w:semiHidden="0" w:uiPriority="63" w:unhideWhenUsed="0"/>
-    <w:lsdException w:name="Medium Shading 2" w:semiHidden="0" w:uiPriority="64" w:unhideWhenUsed="0"/>
-    <w:lsdException w:name="Medium List 1" w:semiHidden="0" w:uiPriority="65" w:unhideWhenUsed="0"/>
-    <w:lsdException w:name="Medium List 2" w:semiHidden="0" w:uiPriority="66" w:unhideWhenUsed="0"/>
-    <w:lsdException w:name="Medium Grid 1" w:semiHidden="0" w:uiPriority="67" w:unhideWhenUsed="0"/>
-    <w:lsdException w:name="Medium Grid 2" w:semiHidden="0" w:uiPriority="68" w:unhideWhenUsed="0"/>
-    <w:lsdException w:name="Medium Grid 3" w:semiHidden="0" w:uiPriority="69" w:unhideWhenUsed="0"/>
-    <w:lsdException w:name="Dark List" w:semiHidden="0" w:uiPriority="70" w:unhideWhenUsed="0"/>
-    <w:lsdException w:name="Colorful Shading" w:semiHidden="0" w:uiPriority="71" w:unhideWhenUsed="0"/>
-    <w:lsdException w:name="Colorful List" w:semiHidden="0" w:uiPriority="72" w:unhideWhenUsed="0"/>
-    <w:lsdException w:name="Colorful Grid" w:semiHidden="0" w:uiPriority="73" w:unhideWhenUsed="0"/>
-    <w:lsdException w:name="Light Shading Accent 1" w:semiHidden="0" w:uiPriority="60" w:unhideWhenUsed="0"/>
-    <w:lsdException w:name="Light List Accent 1" w:semiHidden="0" w:uiPriority="61" w:unhideWhenUsed="0"/>
-    <w:lsdException w:name="Light Grid Accent 1" w:semiHidden="0" w:uiPriority="62" w:unhideWhenUsed="0"/>
-    <w:lsdException w:name="Medium Shading 1 Accent 1" w:semiHidden="0" w:uiPriority="63" w:unhideWhenUsed="0"/>
-    <w:lsdException w:name="Medium Shading 2 Accent 1" w:semiHidden="0" w:uiPriority="64" w:unhideWhenUsed="0"/>
-    <w:lsdException w:name="Medium List 1 Accent 1" w:semiHidden="0" w:uiPriority="65" w:unhideWhenUsed="0"/>
-    <w:lsdException w:name="Revision" w:unhideWhenUsed="0"/>
-    <w:lsdException w:name="List Paragraph" w:semiHidden="0" w:uiPriority="34" w:unhideWhenUsed="0" w:qFormat="1"/>
-    <w:lsdException w:name="Quote" w:semiHidden="0" w:uiPriority="29" w:unhideWhenUsed="0" w:qFormat="1"/>
-    <w:lsdException w:name="Intense Quote" w:semiHidden="0" w:uiPriority="30" w:unhideWhenUsed="0" w:qFormat="1"/>
-    <w:lsdException w:name="Medium List 2 Accent 1" w:semiHidden="0" w:uiPriority="66" w:unhideWhenUsed="0"/>
-    <w:lsdException w:name="Medium Grid 1 Accent 1" w:semiHidden="0" w:uiPriority="67" w:unhideWhenUsed="0"/>
-    <w:lsdException w:name="Medium Grid 2 Accent 1" w:semiHidden="0" w:uiPriority="68" w:unhideWhenUsed="0"/>
-    <w:lsdException w:name="Medium Grid 3 Accent 1" w:semiHidden="0" w:uiPriority="69" w:unhideWhenUsed="0"/>
-    <w:lsdException w:name="Dark List Accent 1" w:semiHidden="0" w:uiPriority="70" w:unhideWhenUsed="0"/>
-    <w:lsdException w:name="Colorful Shading Accent 1" w:semiHidden="0" w:uiPriority="71" w:unhideWhenUsed="0"/>
-    <w:lsdException w:name="Colorful List Accent 1" w:semiHidden="0" w:uiPriority="72" w:unhideWhenUsed="0"/>
-    <w:lsdException w:name="Colorful Grid Accent 1" w:semiHidden="0" w:uiPriority="73" w:unhideWhenUsed="0"/>
-    <w:lsdException w:name="Light Shading Accent 2" w:semiHidden="0" w:uiPriority="60" w:unhideWhenUsed="0"/>
-    <w:lsdException w:name="Light List Accent 2" w:semiHidden="0" w:uiPriority="61" w:unhideWhenUsed="0"/>
-    <w:lsdException w:name="Light Grid Accent 2" w:semiHidden="0" w:uiPriority="62" w:unhideWhenUsed="0"/>
-    <w:lsdException w:name="Medium Shading 1 Accent 2" w:semiHidden="0" w:uiPriority="63" w:unhideWhenUsed="0"/>
-    <w:lsdException w:name="Medium Shading 2 Accent 2" w:semiHidden="0" w:uiPriority="64" w:unhideWhenUsed="0"/>
-    <w:lsdException w:name="Medium List 1 Accent 2" w:semiHidden="0" w:uiPriority="65" w:unhideWhenUsed="0"/>
-    <w:lsdException w:name="Medium List 2 Accent 2" w:semiHidden="0" w:uiPriority="66" w:unhideWhenUsed="0"/>
-    <w:lsdException w:name="Medium Grid 1 Accent 2" w:semiHidden="0" w:uiPriority="67" w:unhideWhenUsed="0"/>
-    <w:lsdException w:name="Medium Grid 2 Accent 2" w:semiHidden="0" w:uiPriority="68" w:unhideWhenUsed="0"/>
-    <w:lsdException w:name="Medium Grid 3 Accent 2" w:semiHidden="0" w:uiPriority="69" w:unhideWhenUsed="0"/>
-    <w:lsdException w:name="Dark List Accent 2" w:semiHidden="0" w:uiPriority="70" w:unhideWhenUsed="0"/>
-    <w:lsdException w:name="Colorful Shading Accent 2" w:semiHidden="0" w:uiPriority="71" w:unhideWhenUsed="0"/>
-    <w:lsdException w:name="Colorful List Accent 2" w:semiHidden="0" w:uiPriority="72" w:unhideWhenUsed="0"/>
-    <w:lsdException w:name="Colorful Grid Accent 2" w:semiHidden="0" w:uiPriority="73" w:unhideWhenUsed="0"/>
-    <w:lsdException w:name="Light Shading Accent 3" w:semiHidden="0" w:uiPriority="60" w:unhideWhenUsed="0"/>
-    <w:lsdException w:name="Light List Accent 3" w:semiHidden="0" w:uiPriority="61" w:unhideWhenUsed="0"/>
-    <w:lsdException w:name="Light Grid Accent 3" w:semiHidden="0" w:uiPriority="62" w:unhideWhenUsed="0"/>
-    <w:lsdException w:name="Medium Shading 1 Accent 3" w:semiHidden="0" w:uiPriority="63" w:unhideWhenUsed="0"/>
-    <w:lsdException w:name="Medium Shading 2 Accent 3" w:semiHidden="0" w:uiPriority="64" w:unhideWhenUsed="0"/>
-    <w:lsdException w:name="Medium List 1 Accent 3" w:semiHidden="0" w:uiPriority="65" w:unhideWhenUsed="0"/>
-    <w:lsdException w:name="Medium List 2 Accent 3" w:semiHidden="0" w:uiPriority="66" w:unhideWhenUsed="0"/>
-    <w:lsdException w:name="Medium Grid 1 Accent 3" w:semiHidden="0" w:uiPriority="67" w:unhideWhenUsed="0"/>
-    <w:lsdException w:name="Medium Grid 2 Accent 3" w:semiHidden="0" w:uiPriority="68" w:unhideWhenUsed="0"/>
-    <w:lsdException w:name="Medium Grid 3 Accent 3" w:semiHidden="0" w:uiPriority="69" w:unhideWhenUsed="0"/>
-    <w:lsdException w:name="Dark List Accent 3" w:semiHidden="0" w:uiPriority="70" w:unhideWhenUsed="0"/>
-    <w:lsdException w:name="Colorful Shading Accent 3" w:semiHidden="0" w:uiPriority="71" w:unhideWhenUsed="0"/>
-    <w:lsdException w:name="Colorful List Accent 3" w:semiHidden="0" w:uiPriority="72" w:unhideWhenUsed="0"/>
-    <w:lsdException w:name="Colorful Grid Accent 3" w:semiHidden="0" w:uiPriority="73" w:unhideWhenUsed="0"/>
-    <w:lsdException w:name="Light Shading Accent 4" w:semiHidden="0" w:uiPriority="60" w:unhideWhenUsed="0"/>
-    <w:lsdException w:name="Light List Accent 4" w:semiHidden="0" w:uiPriority="61" w:unhideWhenUsed="0"/>
-    <w:lsdException w:name="Light Grid Accent 4" w:semiHidden="0" w:uiPriority="62" w:unhideWhenUsed="0"/>
-    <w:lsdException w:name="Medium Shading 1 Accent 4" w:semiHidden="0" w:uiPriority="63" w:unhideWhenUsed="0"/>
-    <w:lsdException w:name="Medium Shading 2 Accent 4" w:semiHidden="0" w:uiPriority="64" w:unhideWhenUsed="0"/>
-    <w:lsdException w:name="Medium List 1 Accent 4" w:semiHidden="0" w:uiPriority="65" w:unhideWhenUsed="0"/>
-    <w:lsdException w:name="Medium List 2 Accent 4" w:semiHidden="0" w:uiPriority="66" w:unhideWhenUsed="0"/>
-    <w:lsdException w:name="Medium Grid 1 Accent 4" w:semiHidden="0" w:uiPriority="67" w:unhideWhenUsed="0"/>
-    <w:lsdException w:name="Medium Grid 2 Accent 4" w:semiHidden="0" w:uiPriority="68" w:unhideWhenUsed="0"/>
-    <w:lsdException w:name="Medium Grid 3 Accent 4" w:semiHidden="0" w:uiPriority="69" w:unhideWhenUsed="0"/>
-    <w:lsdException w:name="Dark List Accent 4" w:semiHidden="0" w:uiPriority="70" w:unhideWhenUsed="0"/>
-    <w:lsdException w:name="Colorful Shading Accent 4" w:semiHidden="0" w:uiPriority="71" w:unhideWhenUsed="0"/>
-    <w:lsdException w:name="Colorful List Accent 4" w:semiHidden="0" w:uiPriority="72" w:unhideWhenUsed="0"/>
-    <w:lsdException w:name="Colorful Grid Accent 4" w:semiHidden="0" w:uiPriority="73" w:unhideWhenUsed="0"/>
-    <w:lsdException w:name="Light Shading Accent 5" w:semiHidden="0" w:uiPriority="60" w:unhideWhenUsed="0"/>
-    <w:lsdException w:name="Light List Accent 5" w:semiHidden="0" w:uiPriority="61" w:unhideWhenUsed="0"/>
-    <w:lsdException w:name="Light Grid Accent 5" w:semiHidden="0" w:uiPriority="62" w:unhideWhenUsed="0"/>
-    <w:lsdException w:name="Medium Shading 1 Accent 5" w:semiHidden="0" w:uiPriority="63" w:unhideWhenUsed="0"/>
-    <w:lsdException w:name="Medium Shading 2 Accent 5" w:semiHidden="0" w:uiPriority="64" w:unhideWhenUsed="0"/>
-    <w:lsdException w:name="Medium List 1 Accent 5" w:semiHidden="0" w:uiPriority="65" w:unhideWhenUsed="0"/>
-    <w:lsdException w:name="Medium List 2 Accent 5" w:semiHidden="0" w:uiPriority="66" w:unhideWhenUsed="0"/>
-    <w:lsdException w:name="Medium Grid 1 Accent 5" w:semiHidden="0" w:uiPriority="67" w:unhideWhenUsed="0"/>
-    <w:lsdException w:name="Medium Grid 2 Accent 5" w:semiHidden="0" w:uiPriority="68" w:unhideWhenUsed="0"/>
-    <w:lsdException w:name="Medium Grid 3 Accent 5" w:semiHidden="0" w:uiPriority="69" w:unhideWhenUsed="0"/>
-    <w:lsdException w:name="Dark List Accent 5" w:semiHidden="0" w:uiPriority="70" w:unhideWhenUsed="0"/>
-    <w:lsdException w:name="Colorful Shading Accent 5" w:semiHidden="0" w:uiPriority="71" w:unhideWhenUsed="0"/>
-    <w:lsdException w:name="Colorful List Accent 5" w:semiHidden="0" w:uiPriority="72" w:unhideWhenUsed="0"/>
-    <w:lsdException w:name="Colorful Grid Accent 5" w:semiHidden="0" w:uiPriority="73" w:unhideWhenUsed="0"/>
-    <w:lsdException w:name="Light Shading Accent 6" w:semiHidden="0" w:uiPriority="60" w:unhideWhenUsed="0"/>
-    <w:lsdException w:name="Light List Accent 6" w:semiHidden="0" w:uiPriority="61" w:unhideWhenUsed="0"/>
-    <w:lsdException w:name="Light Grid Accent 6" w:semiHidden="0" w:uiPriority="62" w:unhideWhenUsed="0"/>
-    <w:lsdException w:name="Medium Shading 1 Accent 6" w:semiHidden="0" w:uiPriority="63" w:unhideWhenUsed="0"/>
-    <w:lsdException w:name="Medium Shading 2 Accent 6" w:semiHidden="0" w:uiPriority="64" w:unhideWhenUsed="0"/>
-    <w:lsdException w:name="Medium List 1 Accent 6" w:semiHidden="0" w:uiPriority="65" w:unhideWhenUsed="0"/>
-    <w:lsdException w:name="Medium List 2 Accent 6" w:semiHidden="0" w:uiPriority="66" w:unhideWhenUsed="0"/>
-    <w:lsdException w:name="Medium Grid 1 Accent 6" w:semiHidden="0" w:uiPriority="67" w:unhideWhenUsed="0"/>
-    <w:lsdException w:name="Medium Grid 2 Accent 6" w:semiHidden="0" w:uiPriority="68" w:unhideWhenUsed="0"/>
-    <w:lsdException w:name="Medium Grid 3 Accent 6" w:semiHidden="0" w:uiPriority="69" w:unhideWhenUsed="0"/>
-    <w:lsdException w:name="Dark List Accent 6" w:semiHidden="0" w:uiPriority="70" w:unhideWhenUsed="0"/>
-    <w:lsdException w:name="Colorful Shading Accent 6" w:semiHidden="0" w:uiPriority="71" w:unhideWhenUsed="0"/>
-    <w:lsdException w:name="Colorful List Accent 6" w:semiHidden="0" w:uiPriority="72" w:unhideWhenUsed="0"/>
-    <w:lsdException w:name="Colorful Grid Accent 6" w:semiHidden="0" w:uiPriority="73" w:unhideWhenUsed="0"/>
-    <w:lsdException w:name="Subtle Emphasis" w:semiHidden="0" w:uiPriority="19" w:unhideWhenUsed="0" w:qFormat="1"/>
-    <w:lsdException w:name="Intense Emphasis" w:semiHidden="0" w:uiPriority="21" w:unhideWhenUsed="0" w:qFormat="1"/>
-    <w:lsdException w:name="Subtle Reference" w:semiHidden="0" w:uiPriority="31" w:unhideWhenUsed="0" w:qFormat="1"/>
-    <w:lsdException w:name="Intense Reference" w:semiHidden="0" w:uiPriority="32" w:unhideWhenUsed="0" w:qFormat="1"/>
-    <w:lsdException w:name="Book Title" w:semiHidden="0" w:uiPriority="33" w:unhideWhenUsed="0" w:qFormat="1"/>
-    <w:lsdException w:name="Bibliography" w:uiPriority="37"/>
-    <w:lsdException w:name="TOC Heading" w:uiPriority="39" w:qFormat="1"/>
-  </w:latentStyles>
-  <w:style w:type="paragraph" w:default="1" w:styleId="Normal">
-    <w:name w:val="Normal"/>
-    <w:qFormat/>
-    <w:pPr>
-      <w:bidi/>
-    </w:pPr>
-  </w:style>
-  <w:style w:type="paragraph" w:styleId="Heading1">
-    <w:name w:val="heading 1"/>
-    <w:basedOn w:val="Normal"/>
-    <w:next w:val="Normal"/>
-    <w:link w:val="Heading1Char"/>
-    <w:uiPriority w:val="9"/>
-    <w:qFormat/>
-    <w:rsid w:val="00C8642A"/>
-    <w:pPr>
-      <w:keepNext/>
-      <w:keepLines/>
-      <w:spacing w:before="480" w:after="0"/>
-      <w:outlineLvl w:val="0"/>
-    </w:pPr>
-    <w:rPr>
-      <w:rFonts w:asciiTheme="majorHAnsi" w:eastAsiaTheme="majorEastAsia" w:hAnsiTheme="majorHAnsi" w:cstheme="majorBidi"/>
-      <w:b/>
-      <w:bCs/>
-      <w:color w:val="365F91" w:themeColor="accent1" w:themeShade="BF"/>
-      <w:sz w:val="28"/>
-      <w:szCs w:val="28"/>
-    </w:rPr>
-  </w:style>
-  <w:style w:type="paragraph" w:styleId="Heading2">
-    <w:name w:val="heading 2"/>
-    <w:basedOn w:val="Normal"/>
-    <w:next w:val="Normal"/>
-    <w:link w:val="Heading2Char"/>
-    <w:uiPriority w:val="9"/>
-    <w:unhideWhenUsed/>
-    <w:qFormat/>
-    <w:rsid w:val="002D4E10"/>
-    <w:pPr>
-      <w:keepNext/>
-      <w:keepLines/>
-      <w:spacing w:before="200" w:after="0"/>
-      <w:outlineLvl w:val="1"/>
-    </w:pPr>
-    <w:rPr>
-      <w:rFonts w:asciiTheme="majorHAnsi" w:eastAsiaTheme="majorEastAsia" w:hAnsiTheme="majorHAnsi" w:cstheme="majorBidi"/>
-      <w:b/>
-      <w:bCs/>
-      <w:color w:val="4F81BD" w:themeColor="accent1"/>
-      <w:sz w:val="26"/>
-      <w:szCs w:val="26"/>
-    </w:rPr>
-  </w:style>
-  <w:style w:type="character" w:default="1" w:styleId="DefaultParagraphFont">
-    <w:name w:val="Default Paragraph Font"/>
-    <w:uiPriority w:val="1"/>
-    <w:semiHidden/>
-    <w:unhideWhenUsed/>
-  </w:style>
-  <w:style w:type="table" w:default="1" w:styleId="TableNormal">
-    <w:name w:val="Normal Table"/>
-    <w:uiPriority w:val="99"/>
-    <w:semiHidden/>
-    <w:unhideWhenUsed/>
-    <w:tblPr>
-      <w:tblInd w:w="0" w:type="dxa"/>
-      <w:tblCellMar>
-        <w:top w:w="0" w:type="dxa"/>
-        <w:left w:w="108" w:type="dxa"/>
-        <w:bottom w:w="0" w:type="dxa"/>
-        <w:right w:w="108" w:type="dxa"/>
-      </w:tblCellMar>
-    </w:tblPr>
-  </w:style>
-  <w:style w:type="numbering" w:default="1" w:styleId="NoList">
-    <w:name w:val="No List"/>
-    <w:uiPriority w:val="99"/>
-    <w:semiHidden/>
-    <w:unhideWhenUsed/>
-  </w:style>
-  <w:style w:type="paragraph" w:styleId="BalloonText">
-    <w:name w:val="Balloon Text"/>
-    <w:basedOn w:val="Normal"/>
-    <w:link w:val="BalloonTextChar"/>
-    <w:uiPriority w:val="99"/>
-    <w:semiHidden/>
-    <w:unhideWhenUsed/>
-    <w:rsid w:val="00992F0E"/>
-    <w:pPr>
-      <w:spacing w:after="0" w:line="240" w:lineRule="auto"/>
-    </w:pPr>
-    <w:rPr>
-      <w:rFonts w:ascii="Tahoma" w:hAnsi="Tahoma" w:cs="Tahoma"/>
-      <w:sz w:val="16"/>
-      <w:szCs w:val="16"/>
-    </w:rPr>
-  </w:style>
-  <w:style w:type="character" w:customStyle="1" w:styleId="BalloonTextChar">
-    <w:name w:val="Balloon Text Char"/>
-    <w:basedOn w:val="DefaultParagraphFont"/>
-    <w:link w:val="BalloonText"/>
-    <w:uiPriority w:val="99"/>
-    <w:semiHidden/>
-    <w:rsid w:val="00992F0E"/>
-    <w:rPr>
-      <w:rFonts w:ascii="Tahoma" w:hAnsi="Tahoma" w:cs="Tahoma"/>
-      <w:sz w:val="16"/>
-      <w:szCs w:val="16"/>
-    </w:rPr>
-  </w:style>
-  <w:style w:type="character" w:customStyle="1" w:styleId="Heading2Char">
-    <w:name w:val="Heading 2 Char"/>
-    <w:basedOn w:val="DefaultParagraphFont"/>
-    <w:link w:val="Heading2"/>
-    <w:uiPriority w:val="9"/>
-    <w:rsid w:val="002D4E10"/>
-    <w:rPr>
-      <w:rFonts w:asciiTheme="majorHAnsi" w:eastAsiaTheme="majorEastAsia" w:hAnsiTheme="majorHAnsi" w:cstheme="majorBidi"/>
-      <w:b/>
-      <w:bCs/>
-      <w:color w:val="4F81BD" w:themeColor="accent1"/>
-      <w:sz w:val="26"/>
-      <w:szCs w:val="26"/>
-    </w:rPr>
-  </w:style>
-  <w:style w:type="paragraph" w:styleId="HTMLPreformatted">
-    <w:name w:val="HTML Preformatted"/>
-    <w:basedOn w:val="Normal"/>
-    <w:link w:val="HTMLPreformattedChar"/>
-    <w:uiPriority w:val="99"/>
-    <w:unhideWhenUsed/>
-    <w:rsid w:val="002D4E10"/>
-    <w:pPr>
-      <w:tabs>
-        <w:tab w:val="left" w:pos="916"/>
-        <w:tab w:val="left" w:pos="1832"/>
-        <w:tab w:val="left" w:pos="2748"/>
-        <w:tab w:val="left" w:pos="3664"/>
-        <w:tab w:val="left" w:pos="4580"/>
-        <w:tab w:val="left" w:pos="5496"/>
-        <w:tab w:val="left" w:pos="6412"/>
-        <w:tab w:val="left" w:pos="7328"/>
-        <w:tab w:val="left" w:pos="8244"/>
-        <w:tab w:val="left" w:pos="9160"/>
-        <w:tab w:val="left" w:pos="10076"/>
-        <w:tab w:val="left" w:pos="10992"/>
-        <w:tab w:val="left" w:pos="11908"/>
-        <w:tab w:val="left" w:pos="12824"/>
-        <w:tab w:val="left" w:pos="13740"/>
-        <w:tab w:val="left" w:pos="14656"/>
-      </w:tabs>
-      <w:bidi w:val="0"/>
-      <w:spacing w:after="0" w:line="240" w:lineRule="auto"/>
-    </w:pPr>
-    <w:rPr>
-      <w:rFonts w:ascii="Courier New" w:eastAsia="Times New Roman" w:hAnsi="Courier New" w:cs="Courier New"/>
-      <w:sz w:val="20"/>
-      <w:szCs w:val="20"/>
-    </w:rPr>
-  </w:style>
-  <w:style w:type="character" w:customStyle="1" w:styleId="HTMLPreformattedChar">
-    <w:name w:val="HTML Preformatted Char"/>
-    <w:basedOn w:val="DefaultParagraphFont"/>
-    <w:link w:val="HTMLPreformatted"/>
-    <w:uiPriority w:val="99"/>
-    <w:rsid w:val="002D4E10"/>
-    <w:rPr>
-      <w:rFonts w:ascii="Courier New" w:eastAsia="Times New Roman" w:hAnsi="Courier New" w:cs="Courier New"/>
-      <w:sz w:val="20"/>
-      <w:szCs w:val="20"/>
-    </w:rPr>
-  </w:style>
-  <w:style w:type="character" w:customStyle="1" w:styleId="Heading1Char">
-    <w:name w:val="Heading 1 Char"/>
-    <w:basedOn w:val="DefaultParagraphFont"/>
-    <w:link w:val="Heading1"/>
-    <w:uiPriority w:val="9"/>
-    <w:rsid w:val="00C8642A"/>
-    <w:rPr>
-      <w:rFonts w:asciiTheme="majorHAnsi" w:eastAsiaTheme="majorEastAsia" w:hAnsiTheme="majorHAnsi" w:cstheme="majorBidi"/>
-      <w:b/>
-      <w:bCs/>
-      <w:color w:val="365F91" w:themeColor="accent1" w:themeShade="BF"/>
-      <w:sz w:val="28"/>
-      <w:szCs w:val="28"/>
-    </w:rPr>
-  </w:style>
-</w:styles>
-</file>
-
-<file path=word/stylesWithEffects.xml><?xml version="1.0" encoding="utf-8"?>
-<w:styles xmlns:wpc="http://schemas.microsoft.com/office/word/2010/wordprocessingCanvas" xmlns:mc="http://schemas.openxmlformats.org/markup-compatibility/2006" xmlns:o="urn:schemas-microsoft-com:office:office" xmlns:r="http://schemas.openxmlformats.org/officeDocument/2006/relationships" xmlns:m="http://schemas.openxmlformats.org/officeDocument/2006/math" xmlns:v="urn:schemas-microsoft-com:vml" xmlns:wp14="http://schemas.microsoft.com/office/word/2010/wordprocessingDrawing" xmlns:wp="http://schemas.openxmlformats.org/drawingml/2006/wordprocessingDrawing" xmlns:w10="urn:schemas-microsoft-com:office:word" xmlns:w="http://schemas.openxmlformats.org/wordprocessingml/2006/main" xmlns:w14="http://schemas.microsoft.com/office/word/2010/wordml" xmlns:wpg="http://schemas.microsoft.com/office/word/2010/wordprocessingGroup" xmlns:wpi="http://schemas.microsoft.com/office/word/2010/wordprocessingInk" xmlns:wne="http://schemas.microsoft.com/office/word/2006/wordml" xmlns:wps="http://schemas.microsoft.com/office/word/2010/wordprocessingShape" mc:Ignorable="w14 wp14">
-  <w:docDefaults>
-    <w:rPrDefault>
-      <w:rPr>
-        <w:rFonts w:asciiTheme="minorHAnsi" w:eastAsiaTheme="minorHAnsi" w:hAnsiTheme="minorHAnsi" w:cstheme="minorBidi"/>
-        <w:sz w:val="22"/>
-        <w:szCs w:val="22"/>
-        <w:lang w:val="en-US" w:eastAsia="en-US" w:bidi="he-IL"/>
-      </w:rPr>
-    </w:rPrDefault>
-    <w:pPrDefault>
-      <w:pPr>
-        <w:spacing w:after="200" w:line="276" w:lineRule="auto"/>
-      </w:pPr>
-    </w:pPrDefault>
-  </w:docDefaults>
-  <w:latentStyles w:defLockedState="0" w:defUIPriority="99" w:defSemiHidden="1" w:defUnhideWhenUsed="1" w:defQFormat="0" w:count="267">
-    <w:lsdException w:name="Normal" w:semiHidden="0" w:uiPriority="0" w:unhideWhenUsed="0" w:qFormat="1"/>
-    <w:lsdException w:name="heading 1" w:semiHidden="0" w:uiPriority="9" w:unhideWhenUsed="0" w:qFormat="1"/>
-    <w:lsdException w:name="heading 2" w:uiPriority="9" w:qFormat="1"/>
-    <w:lsdException w:name="heading 3" w:uiPriority="9" w:qFormat="1"/>
-    <w:lsdException w:name="heading 4" w:uiPriority="9" w:qFormat="1"/>
-    <w:lsdException w:name="heading 5" w:uiPriority="9" w:qFormat="1"/>
-    <w:lsdException w:name="heading 6" w:uiPriority="9" w:qFormat="1"/>
-    <w:lsdException w:name="heading 7" w:uiPriority="9" w:qFormat="1"/>
-    <w:lsdException w:name="heading 8" w:uiPriority="9" w:qFormat="1"/>
-    <w:lsdException w:name="heading 9" w:uiPriority="9" w:qFormat="1"/>
-    <w:lsdException w:name="toc 1" w:uiPriority="39"/>
-    <w:lsdException w:name="toc 2" w:uiPriority="39"/>
-    <w:lsdException w:name="toc 3" w:uiPriority="39"/>
-    <w:lsdException w:name="toc 4" w:uiPriority="39"/>
-    <w:lsdException w:name="toc 5" w:uiPriority="39"/>
-    <w:lsdException w:name="toc 6" w:uiPriority="39"/>
-    <w:lsdException w:name="toc 7" w:uiPriority="39"/>
-    <w:lsdException w:name="toc 8" w:uiPriority="39"/>
-    <w:lsdException w:name="toc 9" w:uiPriority="39"/>
-    <w:lsdException w:name="caption" w:uiPriority="35" w:qFormat="1"/>
-    <w:lsdException w:name="Title" w:semiHidden="0" w:uiPriority="10" w:unhideWhenUsed="0" w:qFormat="1"/>
-    <w:lsdException w:name="Default Paragraph Font" w:uiPriority="1"/>
-    <w:lsdException w:name="Subtitle" w:semiHidden="0" w:uiPriority="11" w:unhideWhenUsed="0" w:qFormat="1"/>
-    <w:lsdException w:name="Strong" w:semiHidden="0" w:uiPriority="22" w:unhideWhenUsed="0" w:qFormat="1"/>
-    <w:lsdException w:name="Emphasis" w:semiHidden="0" w:uiPriority="20" w:unhideWhenUsed="0" w:qFormat="1"/>
-    <w:lsdException w:name="Table Grid" w:semiHidden="0" w:uiPriority="59" w:unhideWhenUsed="0"/>
-    <w:lsdException w:name="Placeholder Text" w:unhideWhenUsed="0"/>
-    <w:lsdException w:name="No Spacing" w:semiHidden="0" w:uiPriority="1" w:unhideWhenUsed="0" w:qFormat="1"/>
-    <w:lsdException w:name="Light Shading" w:semiHidden="0" w:uiPriority="60" w:unhideWhenUsed="0"/>
-    <w:lsdException w:name="Light List" w:semiHidden="0" w:uiPriority="61" w:unhideWhenUsed="0"/>
-    <w:lsdException w:name="Light Grid" w:semiHidden="0" w:uiPriority="62" w:unhideWhenUsed="0"/>
-    <w:lsdException w:name="Medium Shading 1" w:semiHidden="0" w:uiPriority="63" w:unhideWhenUsed="0"/>
-    <w:lsdException w:name="Medium Shading 2" w:semiHidden="0" w:uiPriority="64" w:unhideWhenUsed="0"/>
-    <w:lsdException w:name="Medium List 1" w:semiHidden="0" w:uiPriority="65" w:unhideWhenUsed="0"/>
-    <w:lsdException w:name="Medium List 2" w:semiHidden="0" w:uiPriority="66" w:unhideWhenUsed="0"/>
-    <w:lsdException w:name="Medium Grid 1" w:semiHidden="0" w:uiPriority="67" w:unhideWhenUsed="0"/>
-    <w:lsdException w:name="Medium Grid 2" w:semiHidden="0" w:uiPriority="68" w:unhideWhenUsed="0"/>
-    <w:lsdException w:name="Medium Grid 3" w:semiHidden="0" w:uiPriority="69" w:unhideWhenUsed="0"/>
-    <w:lsdException w:name="Dark List" w:semiHidden="0" w:uiPriority="70" w:unhideWhenUsed="0"/>
-    <w:lsdException w:name="Colorful Shading" w:semiHidden="0" w:uiPriority="71" w:unhideWhenUsed="0"/>
-    <w:lsdException w:name="Colorful List" w:semiHidden="0" w:uiPriority="72" w:unhideWhenUsed="0"/>
-    <w:lsdException w:name="Colorful Grid" w:semiHidden="0" w:uiPriority="73" w:unhideWhenUsed="0"/>
-    <w:lsdException w:name="Light Shading Accent 1" w:semiHidden="0" w:uiPriority="60" w:unhideWhenUsed="0"/>
-    <w:lsdException w:name="Light List Accent 1" w:semiHidden="0" w:uiPriority="61" w:unhideWhenUsed="0"/>
-    <w:lsdException w:name="Light Grid Accent 1" w:semiHidden="0" w:uiPriority="62" w:unhideWhenUsed="0"/>
-    <w:lsdException w:name="Medium Shading 1 Accent 1" w:semiHidden="0" w:uiPriority="63" w:unhideWhenUsed="0"/>
-    <w:lsdException w:name="Medium Shading 2 Accent 1" w:semiHidden="0" w:uiPriority="64" w:unhideWhenUsed="0"/>
-    <w:lsdException w:name="Medium List 1 Accent 1" w:semiHidden="0" w:uiPriority="65" w:unhideWhenUsed="0"/>
-    <w:lsdException w:name="Revision" w:unhideWhenUsed="0"/>
-    <w:lsdException w:name="List Paragraph" w:semiHidden="0" w:uiPriority="34" w:unhideWhenUsed="0" w:qFormat="1"/>
-    <w:lsdException w:name="Quote" w:semiHidden="0" w:uiPriority="29" w:unhideWhenUsed="0" w:qFormat="1"/>
-    <w:lsdException w:name="Intense Quote" w:semiHidden="0" w:uiPriority="30" w:unhideWhenUsed="0" w:qFormat="1"/>
-    <w:lsdException w:name="Medium List 2 Accent 1" w:semiHidden="0" w:uiPriority="66" w:unhideWhenUsed="0"/>
-    <w:lsdException w:name="Medium Grid 1 Accent 1" w:semiHidden="0" w:uiPriority="67" w:unhideWhenUsed="0"/>
-    <w:lsdException w:name="Medium Grid 2 Accent 1" w:semiHidden="0" w:uiPriority="68" w:unhideWhenUsed="0"/>
-    <w:lsdException w:name="Medium Grid 3 Accent 1" w:semiHidden="0" w:uiPriority="69" w:unhideWhenUsed="0"/>
-    <w:lsdException w:name="Dark List Accent 1" w:semiHidden="0" w:uiPriority="70" w:unhideWhenUsed="0"/>
-    <w:lsdException w:name="Colorful Shading Accent 1" w:semiHidden="0" w:uiPriority="71" w:unhideWhenUsed="0"/>
-    <w:lsdException w:name="Colorful List Accent 1" w:semiHidden="0" w:uiPriority="72" w:unhideWhenUsed="0"/>
-    <w:lsdException w:name="Colorful Grid Accent 1" w:semiHidden="0" w:uiPriority="73" w:unhideWhenUsed="0"/>
-    <w:lsdException w:name="Light Shading Accent 2" w:semiHidden="0" w:uiPriority="60" w:unhideWhenUsed="0"/>
-    <w:lsdException w:name="Light List Accent 2" w:semiHidden="0" w:uiPriority="61" w:unhideWhenUsed="0"/>
-    <w:lsdException w:name="Light Grid Accent 2" w:semiHidden="0" w:uiPriority="62" w:unhideWhenUsed="0"/>
-    <w:lsdException w:name="Medium Shading 1 Accent 2" w:semiHidden="0" w:uiPriority="63" w:unhideWhenUsed="0"/>
-    <w:lsdException w:name="Medium Shading 2 Accent 2" w:semiHidden="0" w:uiPriority="64" w:unhideWhenUsed="0"/>
-    <w:lsdException w:name="Medium List 1 Accent 2" w:semiHidden="0" w:uiPriority="65" w:unhideWhenUsed="0"/>
-    <w:lsdException w:name="Medium List 2 Accent 2" w:semiHidden="0" w:uiPriority="66" w:unhideWhenUsed="0"/>
-    <w:lsdException w:name="Medium Grid 1 Accent 2" w:semiHidden="0" w:uiPriority="67" w:unhideWhenUsed="0"/>
-    <w:lsdException w:name="Medium Grid 2 Accent 2" w:semiHidden="0" w:uiPriority="68" w:unhideWhenUsed="0"/>
-    <w:lsdException w:name="Medium Grid 3 Accent 2" w:semiHidden="0" w:uiPriority="69" w:unhideWhenUsed="0"/>
-    <w:lsdException w:name="Dark List Accent 2" w:semiHidden="0" w:uiPriority="70" w:unhideWhenUsed="0"/>
-    <w:lsdException w:name="Colorful Shading Accent 2" w:semiHidden="0" w:uiPriority="71" w:unhideWhenUsed="0"/>
-    <w:lsdException w:name="Colorful List Accent 2" w:semiHidden="0" w:uiPriority="72" w:unhideWhenUsed="0"/>
-    <w:lsdException w:name="Colorful Grid Accent 2" w:semiHidden="0" w:uiPriority="73" w:unhideWhenUsed="0"/>
-    <w:lsdException w:name="Light Shading Accent 3" w:semiHidden="0" w:uiPriority="60" w:unhideWhenUsed="0"/>
-    <w:lsdException w:name="Light List Accent 3" w:semiHidden="0" w:uiPriority="61" w:unhideWhenUsed="0"/>
-    <w:lsdException w:name="Light Grid Accent 3" w:semiHidden="0" w:uiPriority="62" w:unhideWhenUsed="0"/>
-    <w:lsdException w:name="Medium Shading 1 Accent 3" w:semiHidden="0" w:uiPriority="63" w:unhideWhenUsed="0"/>
-    <w:lsdException w:name="Medium Shading 2 Accent 3" w:semiHidden="0" w:uiPriority="64" w:unhideWhenUsed="0"/>
-    <w:lsdException w:name="Medium List 1 Accent 3" w:semiHidden="0" w:uiPriority="65" w:unhideWhenUsed="0"/>
-    <w:lsdException w:name="Medium List 2 Accent 3" w:semiHidden="0" w:uiPriority="66" w:unhideWhenUsed="0"/>
-    <w:lsdException w:name="Medium Grid 1 Accent 3" w:semiHidden="0" w:uiPriority="67" w:unhideWhenUsed="0"/>
-    <w:lsdException w:name="Medium Grid 2 Accent 3" w:semiHidden="0" w:uiPriority="68" w:unhideWhenUsed="0"/>
-    <w:lsdException w:name="Medium Grid 3 Accent 3" w:semiHidden="0" w:uiPriority="69" w:unhideWhenUsed="0"/>
-    <w:lsdException w:name="Dark List Accent 3" w:semiHidden="0" w:uiPriority="70" w:unhideWhenUsed="0"/>
-    <w:lsdException w:name="Colorful Shading Accent 3" w:semiHidden="0" w:uiPriority="71" w:unhideWhenUsed="0"/>
-    <w:lsdException w:name="Colorful List Accent 3" w:semiHidden="0" w:uiPriority="72" w:unhideWhenUsed="0"/>
-    <w:lsdException w:name="Colorful Grid Accent 3" w:semiHidden="0" w:uiPriority="73" w:unhideWhenUsed="0"/>
-    <w:lsdException w:name="Light Shading Accent 4" w:semiHidden="0" w:uiPriority="60" w:unhideWhenUsed="0"/>
-    <w:lsdException w:name="Light List Accent 4" w:semiHidden="0" w:uiPriority="61" w:unhideWhenUsed="0"/>
-    <w:lsdException w:name="Light Grid Accent 4" w:semiHidden="0" w:uiPriority="62" w:unhideWhenUsed="0"/>
-    <w:lsdException w:name="Medium Shading 1 Accent 4" w:semiHidden="0" w:uiPriority="63" w:unhideWhenUsed="0"/>
-    <w:lsdException w:name="Medium Shading 2 Accent 4" w:semiHidden="0" w:uiPriority="64" w:unhideWhenUsed="0"/>
-    <w:lsdException w:name="Medium List 1 Accent 4" w:semiHidden="0" w:uiPriority="65" w:unhideWhenUsed="0"/>
-    <w:lsdException w:name="Medium List 2 Accent 4" w:semiHidden="0" w:uiPriority="66" w:unhideWhenUsed="0"/>
-    <w:lsdException w:name="Medium Grid 1 Accent 4" w:semiHidden="0" w:uiPriority="67" w:unhideWhenUsed="0"/>
-    <w:lsdException w:name="Medium Grid 2 Accent 4" w:semiHidden="0" w:uiPriority="68" w:unhideWhenUsed="0"/>
-    <w:lsdException w:name="Medium Grid 3 Accent 4" w:semiHidden="0" w:uiPriority="69" w:unhideWhenUsed="0"/>
-    <w:lsdException w:name="Dark List Accent 4" w:semiHidden="0" w:uiPriority="70" w:unhideWhenUsed="0"/>
-    <w:lsdException w:name="Colorful Shading Accent 4" w:semiHidden="0" w:uiPriority="71" w:unhideWhenUsed="0"/>
-    <w:lsdException w:name="Colorful List Accent 4" w:semiHidden="0" w:uiPriority="72" w:unhideWhenUsed="0"/>
-    <w:lsdException w:name="Colorful Grid Accent 4" w:semiHidden="0" w:uiPriority="73" w:unhideWhenUsed="0"/>
-    <w:lsdException w:name="Light Shading Accent 5" w:semiHidden="0" w:uiPriority="60" w:unhideWhenUsed="0"/>
-    <w:lsdException w:name="Light List Accent 5" w:semiHidden="0" w:uiPriority="61" w:unhideWhenUsed="0"/>
-    <w:lsdException w:name="Light Grid Accent 5" w:semiHidden="0" w:uiPriority="62" w:unhideWhenUsed="0"/>
-    <w:lsdException w:name="Medium Shading 1 Accent 5" w:semiHidden="0" w:uiPriority="63" w:unhideWhenUsed="0"/>
-    <w:lsdException w:name="Medium Shading 2 Accent 5" w:semiHidden="0" w:uiPriority="64" w:unhideWhenUsed="0"/>
-    <w:lsdException w:name="Medium List 1 Accent 5" w:semiHidden="0" w:uiPriority="65" w:unhideWhenUsed="0"/>
-    <w:lsdException w:name="Medium List 2 Accent 5" w:semiHidden="0" w:uiPriority="66" w:unhideWhenUsed="0"/>
-    <w:lsdException w:name="Medium Grid 1 Accent 5" w:semiHidden="0" w:uiPriority="67" w:unhideWhenUsed="0"/>
-    <w:lsdException w:name="Medium Grid 2 Accent 5" w:semiHidden="0" w:uiPriority="68" w:unhideWhenUsed="0"/>
-    <w:lsdException w:name="Medium Grid 3 Accent 5" w:semiHidden="0" w:uiPriority="69" w:unhideWhenUsed="0"/>
-    <w:lsdException w:name="Dark List Accent 5" w:semiHidden="0" w:uiPriority="70" w:unhideWhenUsed="0"/>
-    <w:lsdException w:name="Colorful Shading Accent 5" w:semiHidden="0" w:uiPriority="71" w:unhideWhenUsed="0"/>
-    <w:lsdException w:name="Colorful List Accent 5" w:semiHidden="0" w:uiPriority="72" w:unhideWhenUsed="0"/>
-    <w:lsdException w:name="Colorful Grid Accent 5" w:semiHidden="0" w:uiPriority="73" w:unhideWhenUsed="0"/>
-    <w:lsdException w:name="Light Shading Accent 6" w:semiHidden="0" w:uiPriority="60" w:unhideWhenUsed="0"/>
-    <w:lsdException w:name="Light List Accent 6" w:semiHidden="0" w:uiPriority="61" w:unhideWhenUsed="0"/>
-    <w:lsdException w:name="Light Grid Accent 6" w:semiHidden="0" w:uiPriority="62" w:unhideWhenUsed="0"/>
-    <w:lsdException w:name="Medium Shading 1 Accent 6" w:semiHidden="0" w:uiPriority="63" w:unhideWhenUsed="0"/>
-    <w:lsdException w:name="Medium Shading 2 Accent 6" w:semiHidden="0" w:uiPriority="64" w:unhideWhenUsed="0"/>
-    <w:lsdException w:name="Medium List 1 Accent 6" w:semiHidden="0" w:uiPriority="65" w:unhideWhenUsed="0"/>
-    <w:lsdException w:name="Medium List 2 Accent 6" w:semiHidden="0" w:uiPriority="66" w:unhideWhenUsed="0"/>
-    <w:lsdException w:name="Medium Grid 1 Accent 6" w:semiHidden="0" w:uiPriority="67" w:unhideWhenUsed="0"/>
-    <w:lsdException w:name="Medium Grid 2 Accent 6" w:semiHidden="0" w:uiPriority="68" w:unhideWhenUsed="0"/>
-    <w:lsdException w:name="Medium Grid 3 Accent 6" w:semiHidden="0" w:uiPriority="69" w:unhideWhenUsed="0"/>
-    <w:lsdException w:name="Dark List Accent 6" w:semiHidden="0" w:uiPriority="70" w:unhideWhenUsed="0"/>
-    <w:lsdException w:name="Colorful Shading Accent 6" w:semiHidden="0" w:uiPriority="71" w:unhideWhenUsed="0"/>
-    <w:lsdException w:name="Colorful List Accent 6" w:semiHidden="0" w:uiPriority="72" w:unhideWhenUsed="0"/>
-    <w:lsdException w:name="Colorful Grid Accent 6" w:semiHidden="0" w:uiPriority="73" w:unhideWhenUsed="0"/>
-    <w:lsdException w:name="Subtle Emphasis" w:semiHidden="0" w:uiPriority="19" w:unhideWhenUsed="0" w:qFormat="1"/>
-    <w:lsdException w:name="Intense Emphasis" w:semiHidden="0" w:uiPriority="21" w:unhideWhenUsed="0" w:qFormat="1"/>
-    <w:lsdException w:name="Subtle Reference" w:semiHidden="0" w:uiPriority="31" w:unhideWhenUsed="0" w:qFormat="1"/>
-    <w:lsdException w:name="Intense Reference" w:semiHidden="0" w:uiPriority="32" w:unhideWhenUsed="0" w:qFormat="1"/>
-    <w:lsdException w:name="Book Title" w:semiHidden="0" w:uiPriority="33" w:unhideWhenUsed="0" w:qFormat="1"/>
-    <w:lsdException w:name="Bibliography" w:uiPriority="37"/>
-    <w:lsdException w:name="TOC Heading" w:uiPriority="39" w:qFormat="1"/>
+  <w:latentStyles w:defLockedState="0" w:defUIPriority="99" w:defSemiHidden="0" w:defUnhideWhenUsed="0" w:defQFormat="0" w:count="371">
+    <w:lsdException w:name="Normal" w:uiPriority="0" w:qFormat="1"/>
+    <w:lsdException w:name="heading 1" w:uiPriority="9" w:qFormat="1"/>
+    <w:lsdException w:name="heading 2" w:semiHidden="1" w:uiPriority="9" w:unhideWhenUsed="1" w:qFormat="1"/>
+    <w:lsdException w:name="heading 3" w:semiHidden="1" w:uiPriority="9" w:unhideWhenUsed="1" w:qFormat="1"/>
+    <w:lsdException w:name="heading 4" w:semiHidden="1" w:uiPriority="9" w:unhideWhenUsed="1" w:qFormat="1"/>
+    <w:lsdException w:name="heading 5" w:semiHidden="1" w:uiPriority="9" w:unhideWhenUsed="1" w:qFormat="1"/>
+    <w:lsdException w:name="heading 6" w:semiHidden="1" w:uiPriority="9" w:unhideWhenUsed="1" w:qFormat="1"/>
+    <w:lsdException w:name="heading 7" w:semiHidden="1" w:uiPriority="9" w:unhideWhenUsed="1" w:qFormat="1"/>
+    <w:lsdException w:name="heading 8" w:semiHidden="1" w:uiPriority="9" w:unhideWhenUsed="1" w:qFormat="1"/>
+    <w:lsdException w:name="heading 9" w:semiHidden="1" w:uiPriority="9" w:unhideWhenUsed="1" w:qFormat="1"/>
+    <w:lsdException w:name="index 1" w:semiHidden="1" w:unhideWhenUsed="1"/>
+    <w:lsdException w:name="index 2" w:semiHidden="1" w:unhideWhenUsed="1"/>
+    <w:lsdException w:name="index 3" w:semiHidden="1" w:unhideWhenUsed="1"/>
+    <w:lsdException w:name="index 4" w:semiHidden="1" w:unhideWhenUsed="1"/>
+    <w:lsdException w:name="index 5" w:semiHidden="1" w:unhideWhenUsed="1"/>
+    <w:lsdException w:name="index 6" w:semiHidden="1" w:unhideWhenUsed="1"/>
+    <w:lsdException w:name="index 7" w:semiHidden="1" w:unhideWhenUsed="1"/>
+    <w:lsdException w:name="index 8" w:semiHidden="1" w:unhideWhenUsed="1"/>
+    <w:lsdException w:name="index 9" w:semiHidden="1" w:unhideWhenUsed="1"/>
+    <w:lsdException w:name="toc 1" w:semiHidden="1" w:uiPriority="39" w:unhideWhenUsed="1"/>
+    <w:lsdException w:name="toc 2" w:semiHidden="1" w:uiPriority="39" w:unhideWhenUsed="1"/>
+    <w:lsdException w:name="toc 3" w:semiHidden="1" w:uiPriority="39" w:unhideWhenUsed="1"/>
+    <w:lsdException w:name="toc 4" w:semiHidden="1" w:uiPriority="39" w:unhideWhenUsed="1"/>
+    <w:lsdException w:name="toc 5" w:semiHidden="1" w:uiPriority="39" w:unhideWhenUsed="1"/>
+    <w:lsdException w:name="toc 6" w:semiHidden="1" w:uiPriority="39" w:unhideWhenUsed="1"/>
+    <w:lsdException w:name="toc 7" w:semiHidden="1" w:uiPriority="39" w:unhideWhenUsed="1"/>
+    <w:lsdException w:name="toc 8" w:semiHidden="1" w:uiPriority="39" w:unhideWhenUsed="1"/>
+    <w:lsdException w:name="toc 9" w:semiHidden="1" w:uiPriority="39" w:unhideWhenUsed="1"/>
+    <w:lsdException w:name="Normal Indent" w:semiHidden="1" w:unhideWhenUsed="1"/>
+    <w:lsdException w:name="footnote text" w:semiHidden="1" w:unhideWhenUsed="1"/>
+    <w:lsdException w:name="annotation text" w:semiHidden="1" w:unhideWhenUsed="1"/>
+    <w:lsdException w:name="header" w:semiHidden="1" w:unhideWhenUsed="1"/>
+    <w:lsdException w:name="footer" w:semiHidden="1" w:unhideWhenUsed="1"/>
+    <w:lsdException w:name="index heading" w:semiHidden="1" w:unhideWhenUsed="1"/>
+    <w:lsdException w:name="caption" w:semiHidden="1" w:uiPriority="35" w:unhideWhenUsed="1" w:qFormat="1"/>
+    <w:lsdException w:name="table of figures" w:semiHidden="1" w:unhideWhenUsed="1"/>
+    <w:lsdException w:name="envelope address" w:semiHidden="1" w:unhideWhenUsed="1"/>
+    <w:lsdException w:name="envelope return" w:semiHidden="1" w:unhideWhenUsed="1"/>
+    <w:lsdException w:name="footnote reference" w:semiHidden="1" w:unhideWhenUsed="1"/>
+    <w:lsdException w:name="annotation reference" w:semiHidden="1" w:unhideWhenUsed="1"/>
+    <w:lsdException w:name="line number" w:semiHidden="1" w:unhideWhenUsed="1"/>
+    <w:lsdException w:name="page number" w:semiHidden="1" w:unhideWhenUsed="1"/>
+    <w:lsdException w:name="endnote reference" w:semiHidden="1" w:unhideWhenUsed="1"/>
+    <w:lsdException w:name="endnote text" w:semiHidden="1" w:unhideWhenUsed="1"/>
+    <w:lsdException w:name="table of authorities" w:semiHidden="1" w:unhideWhenUsed="1"/>
+    <w:lsdException w:name="macro" w:semiHidden="1" w:unhideWhenUsed="1"/>
+    <w:lsdException w:name="toa heading" w:semiHidden="1" w:unhideWhenUsed="1"/>
+    <w:lsdException w:name="List" w:semiHidden="1" w:unhideWhenUsed="1"/>
+    <w:lsdException w:name="List Bullet" w:semiHidden="1" w:unhideWhenUsed="1"/>
+    <w:lsdException w:name="List Number" w:semiHidden="1" w:unhideWhenUsed="1"/>
+    <w:lsdException w:name="List 2" w:semiHidden="1" w:unhideWhenUsed="1"/>
+    <w:lsdException w:name="List 3" w:semiHidden="1" w:unhideWhenUsed="1"/>
+    <w:lsdException w:name="List 4" w:semiHidden="1" w:unhideWhenUsed="1"/>
+    <w:lsdException w:name="List 5" w:semiHidden="1" w:unhideWhenUsed="1"/>
+    <w:lsdException w:name="List Bullet 2" w:semiHidden="1" w:unhideWhenUsed="1"/>
+    <w:lsdException w:name="List Bullet 3" w:semiHidden="1" w:unhideWhenUsed="1"/>
+    <w:lsdException w:name="List Bullet 4" w:semiHidden="1" w:unhideWhenUsed="1"/>
+    <w:lsdException w:name="List Bullet 5" w:semiHidden="1" w:unhideWhenUsed="1"/>
+    <w:lsdException w:name="List Number 2" w:semiHidden="1" w:unhideWhenUsed="1"/>
+    <w:lsdException w:name="List Number 3" w:semiHidden="1" w:unhideWhenUsed="1"/>
+    <w:lsdException w:name="List Number 4" w:semiHidden="1" w:unhideWhenUsed="1"/>
+    <w:lsdException w:name="List Number 5" w:semiHidden="1" w:unhideWhenUsed="1"/>
+    <w:lsdException w:name="Title" w:uiPriority="10" w:qFormat="1"/>
+    <w:lsdException w:name="Closing" w:semiHidden="1" w:unhideWhenUsed="1"/>
+    <w:lsdException w:name="Signature" w:semiHidden="1" w:unhideWhenUsed="1"/>
+    <w:lsdException w:name="Default Paragraph Font" w:semiHidden="1" w:uiPriority="1" w:unhideWhenUsed="1"/>
+    <w:lsdException w:name="Body Text" w:semiHidden="1" w:unhideWhenUsed="1"/>
+    <w:lsdException w:name="Body Text Indent" w:semiHidden="1" w:unhideWhenUsed="1"/>
+    <w:lsdException w:name="List Continue" w:semiHidden="1" w:unhideWhenUsed="1"/>
+    <w:lsdException w:name="List Continue 2" w:semiHidden="1" w:unhideWhenUsed="1"/>
+    <w:lsdException w:name="List Continue 3" w:semiHidden="1" w:unhideWhenUsed="1"/>
+    <w:lsdException w:name="List Continue 4" w:semiHidden="1" w:unhideWhenUsed="1"/>
+    <w:lsdException w:name="List Continue 5" w:semiHidden="1" w:unhideWhenUsed="1"/>
+    <w:lsdException w:name="Message Header" w:semiHidden="1" w:unhideWhenUsed="1"/>
+    <w:lsdException w:name="Subtitle" w:uiPriority="11" w:qFormat="1"/>
+    <w:lsdException w:name="Salutation" w:semiHidden="1" w:unhideWhenUsed="1"/>
+    <w:lsdException w:name="Date" w:semiHidden="1" w:unhideWhenUsed="1"/>
+    <w:lsdException w:name="Body Text First Indent" w:semiHidden="1" w:unhideWhenUsed="1"/>
+    <w:lsdException w:name="Body Text First Indent 2" w:semiHidden="1" w:unhideWhenUsed="1"/>
+    <w:lsdException w:name="Note Heading" w:semiHidden="1" w:unhideWhenUsed="1"/>
+    <w:lsdException w:name="Body Text 2" w:semiHidden="1" w:unhideWhenUsed="1"/>
+    <w:lsdException w:name="Body Text 3" w:semiHidden="1" w:unhideWhenUsed="1"/>
+    <w:lsdException w:name="Body Text Indent 2" w:semiHidden="1" w:unhideWhenUsed="1"/>
+    <w:lsdException w:name="Body Text Indent 3" w:semiHidden="1" w:unhideWhenUsed="1"/>
+    <w:lsdException w:name="Block Text" w:semiHidden="1" w:unhideWhenUsed="1"/>
+    <w:lsdException w:name="Hyperlink" w:semiHidden="1" w:unhideWhenUsed="1"/>
+    <w:lsdException w:name="FollowedHyperlink" w:semiHidden="1" w:unhideWhenUsed="1"/>
+    <w:lsdException w:name="Strong" w:uiPriority="22" w:qFormat="1"/>
+    <w:lsdException w:name="Emphasis" w:uiPriority="20" w:qFormat="1"/>
+    <w:lsdException w:name="Document Map" w:semiHidden="1" w:unhideWhenUsed="1"/>
+    <w:lsdException w:name="Plain Text" w:semiHidden="1" w:unhideWhenUsed="1"/>
+    <w:lsdException w:name="E-mail Signature" w:semiHidden="1" w:unhideWhenUsed="1"/>
+    <w:lsdException w:name="HTML Top of Form" w:semiHidden="1" w:unhideWhenUsed="1"/>
+    <w:lsdException w:name="HTML Bottom of Form" w:semiHidden="1" w:unhideWhenUsed="1"/>
+    <w:lsdException w:name="Normal (Web)" w:semiHidden="1" w:unhideWhenUsed="1"/>
+    <w:lsdException w:name="HTML Acronym" w:semiHidden="1" w:unhideWhenUsed="1"/>
+    <w:lsdException w:name="HTML Address" w:semiHidden="1" w:unhideWhenUsed="1"/>
+    <w:lsdException w:name="HTML Cite" w:semiHidden="1" w:unhideWhenUsed="1"/>
+    <w:lsdException w:name="HTML Code" w:semiHidden="1" w:unhideWhenUsed="1"/>
+    <w:lsdException w:name="HTML Definition" w:semiHidden="1" w:unhideWhenUsed="1"/>
+    <w:lsdException w:name="HTML Keyboard" w:semiHidden="1" w:unhideWhenUsed="1"/>
+    <w:lsdException w:name="HTML Preformatted" w:semiHidden="1" w:unhideWhenUsed="1"/>
+    <w:lsdException w:name="HTML Sample" w:semiHidden="1" w:unhideWhenUsed="1"/>
+    <w:lsdException w:name="HTML Typewriter" w:semiHidden="1" w:unhideWhenUsed="1"/>
+    <w:lsdException w:name="HTML Variable" w:semiHidden="1" w:unhideWhenUsed="1"/>
+    <w:lsdException w:name="Normal Table" w:semiHidden="1" w:unhideWhenUsed="1"/>
+    <w:lsdException w:name="annotation subject" w:semiHidden="1" w:unhideWhenUsed="1"/>
+    <w:lsdException w:name="No List" w:semiHidden="1" w:unhideWhenUsed="1"/>
+    <w:lsdException w:name="Outline List 1" w:semiHidden="1" w:unhideWhenUsed="1"/>
+    <w:lsdException w:name="Outline List 2" w:semiHidden="1" w:unhideWhenUsed="1"/>
+    <w:lsdException w:name="Outline List 3" w:semiHidden="1" w:unhideWhenUsed="1"/>
+    <w:lsdException w:name="Table Simple 1" w:semiHidden="1" w:unhideWhenUsed="1"/>
+    <w:lsdException w:name="Table Simple 2" w:semiHidden="1" w:unhideWhenUsed="1"/>
+    <w:lsdException w:name="Table Simple 3" w:semiHidden="1" w:unhideWhenUsed="1"/>
+    <w:lsdException w:name="Table Classic 1" w:semiHidden="1" w:unhideWhenUsed="1"/>
+    <w:lsdException w:name="Table Classic 2" w:semiHidden="1" w:unhideWhenUsed="1"/>
+    <w:lsdException w:name="Table Classic 3" w:semiHidden="1" w:unhideWhenUsed="1"/>
+    <w:lsdException w:name="Table Classic 4" w:semiHidden="1" w:unhideWhenUsed="1"/>
+    <w:lsdException w:name="Table Colorful 1" w:semiHidden="1" w:unhideWhenUsed="1"/>
+    <w:lsdException w:name="Table Colorful 2" w:semiHidden="1" w:unhideWhenUsed="1"/>
+    <w:lsdException w:name="Table Colorful 3" w:semiHidden="1" w:unhideWhenUsed="1"/>
+    <w:lsdException w:name="Table Columns 1" w:semiHidden="1" w:unhideWhenUsed="1"/>
+    <w:lsdException w:name="Table Columns 2" w:semiHidden="1" w:unhideWhenUsed="1"/>
+    <w:lsdException w:name="Table Columns 3" w:semiHidden="1" w:unhideWhenUsed="1"/>
+    <w:lsdException w:name="Table Columns 4" w:semiHidden="1" w:unhideWhenUsed="1"/>
+    <w:lsdException w:name="Table Columns 5" w:semiHidden="1" w:unhideWhenUsed="1"/>
+    <w:lsdException w:name="Table Grid 1" w:semiHidden="1" w:unhideWhenUsed="1"/>
+    <w:lsdException w:name="Table Grid 2" w:semiHidden="1" w:unhideWhenUsed="1"/>
+    <w:lsdException w:name="Table Grid 3" w:semiHidden="1" w:unhideWhenUsed="1"/>
+    <w:lsdException w:name="Table Grid 4" w:semiHidden="1" w:unhideWhenUsed="1"/>
+    <w:lsdException w:name="Table Grid 5" w:semiHidden="1" w:unhideWhenUsed="1"/>
+    <w:lsdException w:name="Table Grid 6" w:semiHidden="1" w:unhideWhenUsed="1"/>
+    <w:lsdException w:name="Table Grid 7" w:semiHidden="1" w:unhideWhenUsed="1"/>
+    <w:lsdException w:name="Table Grid 8" w:semiHidden="1" w:unhideWhenUsed="1"/>
+    <w:lsdException w:name="Table List 1" w:semiHidden="1" w:unhideWhenUsed="1"/>
+    <w:lsdException w:name="Table List 2" w:semiHidden="1" w:unhideWhenUsed="1"/>
+    <w:lsdException w:name="Table List 3" w:semiHidden="1" w:unhideWhenUsed="1"/>
+    <w:lsdException w:name="Table List 4" w:semiHidden="1" w:unhideWhenUsed="1"/>
+    <w:lsdException w:name="Table List 5" w:semiHidden="1" w:unhideWhenUsed="1"/>
+    <w:lsdException w:name="Table List 6" w:semiHidden="1" w:unhideWhenUsed="1"/>
+    <w:lsdException w:name="Table List 7" w:semiHidden="1" w:unhideWhenUsed="1"/>
+    <w:lsdException w:name="Table List 8" w:semiHidden="1" w:unhideWhenUsed="1"/>
+    <w:lsdException w:name="Table 3D effects 1" w:semiHidden="1" w:unhideWhenUsed="1"/>
+    <w:lsdException w:name="Table 3D effects 2" w:semiHidden="1" w:unhideWhenUsed="1"/>
+    <w:lsdException w:name="Table 3D effects 3" w:semiHidden="1" w:unhideWhenUsed="1"/>
+    <w:lsdException w:name="Table Contemporary" w:semiHidden="1" w:unhideWhenUsed="1"/>
+    <w:lsdException w:name="Table Elegant" w:semiHidden="1" w:unhideWhenUsed="1"/>
+    <w:lsdException w:name="Table Professional" w:semiHidden="1" w:unhideWhenUsed="1"/>
+    <w:lsdException w:name="Table Subtle 1" w:semiHidden="1" w:unhideWhenUsed="1"/>
+    <w:lsdException w:name="Table Subtle 2" w:semiHidden="1" w:unhideWhenUsed="1"/>
+    <w:lsdException w:name="Table Web 1" w:semiHidden="1" w:unhideWhenUsed="1"/>
+    <w:lsdException w:name="Table Web 2" w:semiHidden="1" w:unhideWhenUsed="1"/>
+    <w:lsdException w:name="Table Web 3" w:semiHidden="1" w:unhideWhenUsed="1"/>
+    <w:lsdException w:name="Balloon Text" w:semiHidden="1" w:unhideWhenUsed="1"/>
+    <w:lsdException w:name="Table Grid" w:uiPriority="59"/>
+    <w:lsdException w:name="Table Theme" w:semiHidden="1" w:unhideWhenUsed="1"/>
+    <w:lsdException w:name="Placeholder Text" w:semiHidden="1"/>
+    <w:lsdException w:name="No Spacing" w:uiPriority="1" w:qFormat="1"/>
+    <w:lsdException w:name="Light Shading" w:uiPriority="60"/>
+    <w:lsdException w:name="Light List" w:uiPriority="61"/>
+    <w:lsdException w:name="Light Grid" w:uiPriority="62"/>
+    <w:lsdException w:name="Medium Shading 1" w:uiPriority="63"/>
+    <w:lsdException w:name="Medium Shading 2" w:uiPriority="64"/>
+    <w:lsdException w:name="Medium List 1" w:uiPriority="65"/>
+    <w:lsdException w:name="Medium List 2" w:uiPriority="66"/>
+    <w:lsdException w:name="Medium Grid 1" w:uiPriority="67"/>
+    <w:lsdException w:name="Medium Grid 2" w:uiPriority="68"/>
+    <w:lsdException w:name="Medium Grid 3" w:uiPriority="69"/>
+    <w:lsdException w:name="Dark List" w:uiPriority="70"/>
+    <w:lsdException w:name="Colorful Shading" w:uiPriority="71"/>
+    <w:lsdException w:name="Colorful List" w:uiPriority="72"/>
+    <w:lsdException w:name="Colorful Grid" w:uiPriority="73"/>
+    <w:lsdException w:name="Light Shading Accent 1" w:uiPriority="60"/>
+    <w:lsdException w:name="Light List Accent 1" w:uiPriority="61"/>
+    <w:lsdException w:name="Light Grid Accent 1" w:uiPriority="62"/>
+    <w:lsdException w:name="Medium Shading 1 Accent 1" w:uiPriority="63"/>
+    <w:lsdException w:name="Medium Shading 2 Accent 1" w:uiPriority="64"/>
+    <w:lsdException w:name="Medium List 1 Accent 1" w:uiPriority="65"/>
+    <w:lsdException w:name="Revision" w:semiHidden="1"/>
+    <w:lsdException w:name="List Paragraph" w:uiPriority="34" w:qFormat="1"/>
+    <w:lsdException w:name="Quote" w:uiPriority="29" w:qFormat="1"/>
+    <w:lsdException w:name="Intense Quote" w:uiPriority="30" w:qFormat="1"/>
+    <w:lsdException w:name="Medium List 2 Accent 1" w:uiPriority="66"/>
+    <w:lsdException w:name="Medium Grid 1 Accent 1" w:uiPriority="67"/>
+    <w:lsdException w:name="Medium Grid 2 Accent 1" w:uiPriority="68"/>
+    <w:lsdException w:name="Medium Grid 3 Accent 1" w:uiPriority="69"/>
+    <w:lsdException w:name="Dark List Accent 1" w:uiPriority="70"/>
+    <w:lsdException w:name="Colorful Shading Accent 1" w:uiPriority="71"/>
+    <w:lsdException w:name="Colorful List Accent 1" w:uiPriority="72"/>
+    <w:lsdException w:name="Colorful Grid Accent 1" w:uiPriority="73"/>
+    <w:lsdException w:name="Light Shading Accent 2" w:uiPriority="60"/>
+    <w:lsdException w:name="Light List Accent 2" w:uiPriority="61"/>
+    <w:lsdException w:name="Light Grid Accent 2" w:uiPriority="62"/>
+    <w:lsdException w:name="Medium Shading 1 Accent 2" w:uiPriority="63"/>
+    <w:lsdException w:name="Medium Shading 2 Accent 2" w:uiPriority="64"/>
+    <w:lsdException w:name="Medium List 1 Accent 2" w:uiPriority="65"/>
+    <w:lsdException w:name="Medium List 2 Accent 2" w:uiPriority="66"/>
+    <w:lsdException w:name="Medium Grid 1 Accent 2" w:uiPriority="67"/>
+    <w:lsdException w:name="Medium Grid 2 Accent 2" w:uiPriority="68"/>
+    <w:lsdException w:name="Medium Grid 3 Accent 2" w:uiPriority="69"/>
+    <w:lsdException w:name="Dark List Accent 2" w:uiPriority="70"/>
+    <w:lsdException w:name="Colorful Shading Accent 2" w:uiPriority="71"/>
+    <w:lsdException w:name="Colorful List Accent 2" w:uiPriority="72"/>
+    <w:lsdException w:name="Colorful Grid Accent 2" w:uiPriority="73"/>
+    <w:lsdException w:name="Light Shading Accent 3" w:uiPriority="60"/>
+    <w:lsdException w:name="Light List Accent 3" w:uiPriority="61"/>
+    <w:lsdException w:name="Light Grid Accent 3" w:uiPriority="62"/>
+    <w:lsdException w:name="Medium Shading 1 Accent 3" w:uiPriority="63"/>
+    <w:lsdException w:name="Medium Shading 2 Accent 3" w:uiPriority="64"/>
+    <w:lsdException w:name="Medium List 1 Accent 3" w:uiPriority="65"/>
+    <w:lsdException w:name="Medium List 2 Accent 3" w:uiPriority="66"/>
+    <w:lsdException w:name="Medium Grid 1 Accent 3" w:uiPriority="67"/>
+    <w:lsdException w:name="Medium Grid 2 Accent 3" w:uiPriority="68"/>
+    <w:lsdException w:name="Medium Grid 3 Accent 3" w:uiPriority="69"/>
+    <w:lsdException w:name="Dark List Accent 3" w:uiPriority="70"/>
+    <w:lsdException w:name="Colorful Shading Accent 3" w:uiPriority="71"/>
+    <w:lsdException w:name="Colorful List Accent 3" w:uiPriority="72"/>
+    <w:lsdException w:name="Colorful Grid Accent 3" w:uiPriority="73"/>
+    <w:lsdException w:name="Light Shading Accent 4" w:uiPriority="60"/>
+    <w:lsdException w:name="Light List Accent 4" w:uiPriority="61"/>
+    <w:lsdException w:name="Light Grid Accent 4" w:uiPriority="62"/>
+    <w:lsdException w:name="Medium Shading 1 Accent 4" w:uiPriority="63"/>
+    <w:lsdException w:name="Medium Shading 2 Accent 4" w:uiPriority="64"/>
+    <w:lsdException w:name="Medium List 1 Accent 4" w:uiPriority="65"/>
+    <w:lsdException w:name="Medium List 2 Accent 4" w:uiPriority="66"/>
+    <w:lsdException w:name="Medium Grid 1 Accent 4" w:uiPriority="67"/>
+    <w:lsdException w:name="Medium Grid 2 Accent 4" w:uiPriority="68"/>
+    <w:lsdException w:name="Medium Grid 3 Accent 4" w:uiPriority="69"/>
+    <w:lsdException w:name="Dark List Accent 4" w:uiPriority="70"/>
+    <w:lsdException w:name="Colorful Shading Accent 4" w:uiPriority="71"/>
+    <w:lsdException w:name="Colorful List Accent 4" w:uiPriority="72"/>
+    <w:lsdException w:name="Colorful Grid Accent 4" w:uiPriority="73"/>
+    <w:lsdException w:name="Light Shading Accent 5" w:uiPriority="60"/>
+    <w:lsdException w:name="Light List Accent 5" w:uiPriority="61"/>
+    <w:lsdException w:name="Light Grid Accent 5" w:uiPriority="62"/>
+    <w:lsdException w:name="Medium Shading 1 Accent 5" w:uiPriority="63"/>
+    <w:lsdException w:name="Medium Shading 2 Accent 5" w:uiPriority="64"/>
+    <w:lsdException w:name="Medium List 1 Accent 5" w:uiPriority="65"/>
+    <w:lsdException w:name="Medium List 2 Accent 5" w:uiPriority="66"/>
+    <w:lsdException w:name="Medium Grid 1 Accent 5" w:uiPriority="67"/>
+    <w:lsdException w:name="Medium Grid 2 Accent 5" w:uiPriority="68"/>
+    <w:lsdException w:name="Medium Grid 3 Accent 5" w:uiPriority="69"/>
+    <w:lsdException w:name="Dark List Accent 5" w:uiPriority="70"/>
+    <w:lsdException w:name="Colorful Shading Accent 5" w:uiPriority="71"/>
+    <w:lsdException w:name="Colorful List Accent 5" w:uiPriority="72"/>
+    <w:lsdException w:name="Colorful Grid Accent 5" w:uiPriority="73"/>
+    <w:lsdException w:name="Light Shading Accent 6" w:uiPriority="60"/>
+    <w:lsdException w:name="Light List Accent 6" w:uiPriority="61"/>
+    <w:lsdException w:name="Light Grid Accent 6" w:uiPriority="62"/>
+    <w:lsdException w:name="Medium Shading 1 Accent 6" w:uiPriority="63"/>
+    <w:lsdException w:name="Medium Shading 2 Accent 6" w:uiPriority="64"/>
+    <w:lsdException w:name="Medium List 1 Accent 6" w:uiPriority="65"/>
+    <w:lsdException w:name="Medium List 2 Accent 6" w:uiPriority="66"/>
+    <w:lsdException w:name="Medium Grid 1 Accent 6" w:uiPriority="67"/>
+    <w:lsdException w:name="Medium Grid 2 Accent 6" w:uiPriority="68"/>
+    <w:lsdException w:name="Medium Grid 3 Accent 6" w:uiPriority="69"/>
+    <w:lsdException w:name="Dark List Accent 6" w:uiPriority="70"/>
+    <w:lsdException w:name="Colorful Shading Accent 6" w:uiPriority="71"/>
+    <w:lsdException w:name="Colorful List Accent 6" w:uiPriority="72"/>
+    <w:lsdException w:name="Colorful Grid Accent 6" w:uiPriority="73"/>
+    <w:lsdException w:name="Subtle Emphasis" w:uiPriority="19" w:qFormat="1"/>
+    <w:lsdException w:name="Intense Emphasis" w:uiPriority="21" w:qFormat="1"/>
+    <w:lsdException w:name="Subtle Reference" w:uiPriority="31" w:qFormat="1"/>
+    <w:lsdException w:name="Intense Reference" w:uiPriority="32" w:qFormat="1"/>
+    <w:lsdException w:name="Book Title" w:uiPriority="33" w:qFormat="1"/>
+    <w:lsdException w:name="Bibliography" w:semiHidden="1" w:uiPriority="37" w:unhideWhenUsed="1"/>
+    <w:lsdException w:name="TOC Heading" w:semiHidden="1" w:uiPriority="39" w:unhideWhenUsed="1" w:qFormat="1"/>
+    <w:lsdException w:name="Plain Table 1" w:uiPriority="41"/>
+    <w:lsdException w:name="Plain Table 2" w:uiPriority="42"/>
+    <w:lsdException w:name="Plain Table 3" w:uiPriority="43"/>
+    <w:lsdException w:name="Plain Table 4" w:uiPriority="44"/>
+    <w:lsdException w:name="Plain Table 5" w:uiPriority="45"/>
+    <w:lsdException w:name="Grid Table Light" w:uiPriority="40"/>
+    <w:lsdException w:name="Grid Table 1 Light" w:uiPriority="46"/>
+    <w:lsdException w:name="Grid Table 2" w:uiPriority="47"/>
+    <w:lsdException w:name="Grid Table 3" w:uiPriority="48"/>
+    <w:lsdException w:name="Grid Table 4" w:uiPriority="49"/>
+    <w:lsdException w:name="Grid Table 5 Dark" w:uiPriority="50"/>
+    <w:lsdException w:name="Grid Table 6 Colorful" w:uiPriority="51"/>
+    <w:lsdException w:name="Grid Table 7 Colorful" w:uiPriority="52"/>
+    <w:lsdException w:name="Grid Table 1 Light Accent 1" w:uiPriority="46"/>
+    <w:lsdException w:name="Grid Table 2 Accent 1" w:uiPriority="47"/>
+    <w:lsdException w:name="Grid Table 3 Accent 1" w:uiPriority="48"/>
+    <w:lsdException w:name="Grid Table 4 Accent 1" w:uiPriority="49"/>
+    <w:lsdException w:name="Grid Table 5 Dark Accent 1" w:uiPriority="50"/>
+    <w:lsdException w:name="Grid Table 6 Colorful Accent 1" w:uiPriority="51"/>
+    <w:lsdException w:name="Grid Table 7 Colorful Accent 1" w:uiPriority="52"/>
+    <w:lsdException w:name="Grid Table 1 Light Accent 2" w:uiPriority="46"/>
+    <w:lsdException w:name="Grid Table 2 Accent 2" w:uiPriority="47"/>
+    <w:lsdException w:name="Grid Table 3 Accent 2" w:uiPriority="48"/>
+    <w:lsdException w:name="Grid Table 4 Accent 2" w:uiPriority="49"/>
+    <w:lsdException w:name="Grid Table 5 Dark Accent 2" w:uiPriority="50"/>
+    <w:lsdException w:name="Grid Table 6 Colorful Accent 2" w:uiPriority="51"/>
+    <w:lsdException w:name="Grid Table 7 Colorful Accent 2" w:uiPriority="52"/>
+    <w:lsdException w:name="Grid Table 1 Light Accent 3" w:uiPriority="46"/>
+    <w:lsdException w:name="Grid Table 2 Accent 3" w:uiPriority="47"/>
+    <w:lsdException w:name="Grid Table 3 Accent 3" w:uiPriority="48"/>
+    <w:lsdException w:name="Grid Table 4 Accent 3" w:uiPriority="49"/>
+    <w:lsdException w:name="Grid Table 5 Dark Accent 3" w:uiPriority="50"/>
+    <w:lsdException w:name="Grid Table 6 Colorful Accent 3" w:uiPriority="51"/>
+    <w:lsdException w:name="Grid Table 7 Colorful Accent 3" w:uiPriority="52"/>
+    <w:lsdException w:name="Grid Table 1 Light Accent 4" w:uiPriority="46"/>
+    <w:lsdException w:name="Grid Table 2 Accent 4" w:uiPriority="47"/>
+    <w:lsdException w:name="Grid Table 3 Accent 4" w:uiPriority="48"/>
+    <w:lsdException w:name="Grid Table 4 Accent 4" w:uiPriority="49"/>
+    <w:lsdException w:name="Grid Table 5 Dark Accent 4" w:uiPriority="50"/>
+    <w:lsdException w:name="Grid Table 6 Colorful Accent 4" w:uiPriority="51"/>
+    <w:lsdException w:name="Grid Table 7 Colorful Accent 4" w:uiPriority="52"/>
+    <w:lsdException w:name="Grid Table 1 Light Accent 5" w:uiPriority="46"/>
+    <w:lsdException w:name="Grid Table 2 Accent 5" w:uiPriority="47"/>
+    <w:lsdException w:name="Grid Table 3 Accent 5" w:uiPriority="48"/>
+    <w:lsdException w:name="Grid Table 4 Accent 5" w:uiPriority="49"/>
+    <w:lsdException w:name="Grid Table 5 Dark Accent 5" w:uiPriority="50"/>
+    <w:lsdException w:name="Grid Table 6 Colorful Accent 5" w:uiPriority="51"/>
+    <w:lsdException w:name="Grid Table 7 Colorful Accent 5" w:uiPriority="52"/>
+    <w:lsdException w:name="Grid Table 1 Light Accent 6" w:uiPriority="46"/>
+    <w:lsdException w:name="Grid Table 2 Accent 6" w:uiPriority="47"/>
+    <w:lsdException w:name="Grid Table 3 Accent 6" w:uiPriority="48"/>
+    <w:lsdException w:name="Grid Table 4 Accent 6" w:uiPriority="49"/>
+    <w:lsdException w:name="Grid Table 5 Dark Accent 6" w:uiPriority="50"/>
+    <w:lsdException w:name="Grid Table 6 Colorful Accent 6" w:uiPriority="51"/>
+    <w:lsdException w:name="Grid Table 7 Colorful Accent 6" w:uiPriority="52"/>
+    <w:lsdException w:name="List Table 1 Light" w:uiPriority="46"/>
+    <w:lsdException w:name="List Table 2" w:uiPriority="47"/>
+    <w:lsdException w:name="List Table 3" w:uiPriority="48"/>
+    <w:lsdException w:name="List Table 4" w:uiPriority="49"/>
+    <w:lsdException w:name="List Table 5 Dark" w:uiPriority="50"/>
+    <w:lsdException w:name="List Table 6 Colorful" w:uiPriority="51"/>
+    <w:lsdException w:name="List Table 7 Colorful" w:uiPriority="52"/>
+    <w:lsdException w:name="List Table 1 Light Accent 1" w:uiPriority="46"/>
+    <w:lsdException w:name="List Table 2 Accent 1" w:uiPriority="47"/>
+    <w:lsdException w:name="List Table 3 Accent 1" w:uiPriority="48"/>
+    <w:lsdException w:name="List Table 4 Accent 1" w:uiPriority="49"/>
+    <w:lsdException w:name="List Table 5 Dark Accent 1" w:uiPriority="50"/>
+    <w:lsdException w:name="List Table 6 Colorful Accent 1" w:uiPriority="51"/>
+    <w:lsdException w:name="List Table 7 Colorful Accent 1" w:uiPriority="52"/>
+    <w:lsdException w:name="List Table 1 Light Accent 2" w:uiPriority="46"/>
+    <w:lsdException w:name="List Table 2 Accent 2" w:uiPriority="47"/>
+    <w:lsdException w:name="List Table 3 Accent 2" w:uiPriority="48"/>
+    <w:lsdException w:name="List Table 4 Accent 2" w:uiPriority="49"/>
+    <w:lsdException w:name="List Table 5 Dark Accent 2" w:uiPriority="50"/>
+    <w:lsdException w:name="List Table 6 Colorful Accent 2" w:uiPriority="51"/>
+    <w:lsdException w:name="List Table 7 Colorful Accent 2" w:uiPriority="52"/>
+    <w:lsdException w:name="List Table 1 Light Accent 3" w:uiPriority="46"/>
+    <w:lsdException w:name="List Table 2 Accent 3" w:uiPriority="47"/>
+    <w:lsdException w:name="List Table 3 Accent 3" w:uiPriority="48"/>
+    <w:lsdException w:name="List Table 4 Accent 3" w:uiPriority="49"/>
+    <w:lsdException w:name="List Table 5 Dark Accent 3" w:uiPriority="50"/>
+    <w:lsdException w:name="List Table 6 Colorful Accent 3" w:uiPriority="51"/>
+    <w:lsdException w:name="List Table 7 Colorful Accent 3" w:uiPriority="52"/>
+    <w:lsdException w:name="List Table 1 Light Accent 4" w:uiPriority="46"/>
+    <w:lsdException w:name="List Table 2 Accent 4" w:uiPriority="47"/>
+    <w:lsdException w:name="List Table 3 Accent 4" w:uiPriority="48"/>
+    <w:lsdException w:name="List Table 4 Accent 4" w:uiPriority="49"/>
+    <w:lsdException w:name="List Table 5 Dark Accent 4" w:uiPriority="50"/>
+    <w:lsdException w:name="List Table 6 Colorful Accent 4" w:uiPriority="51"/>
+    <w:lsdException w:name="List Table 7 Colorful Accent 4" w:uiPriority="52"/>
+    <w:lsdException w:name="List Table 1 Light Accent 5" w:uiPriority="46"/>
+    <w:lsdException w:name="List Table 2 Accent 5" w:uiPriority="47"/>
+    <w:lsdException w:name="List Table 3 Accent 5" w:uiPriority="48"/>
+    <w:lsdException w:name="List Table 4 Accent 5" w:uiPriority="49"/>
+    <w:lsdException w:name="List Table 5 Dark Accent 5" w:uiPriority="50"/>
+    <w:lsdException w:name="List Table 6 Colorful Accent 5" w:uiPriority="51"/>
+    <w:lsdException w:name="List Table 7 Colorful Accent 5" w:uiPriority="52"/>
+    <w:lsdException w:name="List Table 1 Light Accent 6" w:uiPriority="46"/>
+    <w:lsdException w:name="List Table 2 Accent 6" w:uiPriority="47"/>
+    <w:lsdException w:name="List Table 3 Accent 6" w:uiPriority="48"/>
+    <w:lsdException w:name="List Table 4 Accent 6" w:uiPriority="49"/>
+    <w:lsdException w:name="List Table 5 Dark Accent 6" w:uiPriority="50"/>
+    <w:lsdException w:name="List Table 6 Colorful Accent 6" w:uiPriority="51"/>
+    <w:lsdException w:name="List Table 7 Colorful Accent 6" w:uiPriority="52"/>
   </w:latentStyles>
   <w:style w:type="paragraph" w:default="1" w:styleId="Normal">
     <w:name w:val="Normal"/>

</xml_diff>